<commit_message>
Adding little endian paragraph
</commit_message>
<xml_diff>
--- a/docs/LowLevelProgramming.docx
+++ b/docs/LowLevelProgramming.docx
@@ -13,6 +13,12 @@
         <w:rPr>
           <w:rStyle w:val="SourceText"/>
         </w:rPr>
+        <w:t xml:space="preserve">1) </w:t>
+      </w:r>
+      <w:r>
+        <w:rPr>
+          <w:rStyle w:val="SourceText"/>
+        </w:rPr>
         <w:t>LEA vs MOV</w:t>
       </w:r>
     </w:p>
@@ -38,10 +44,7 @@
         <w:rPr/>
       </w:pPr>
       <w:r>
-        <w:rPr>
-          <w:rStyle w:val="SourceText"/>
-        </w:rPr>
-        <w:t>1)</w:t>
+        <w:rPr/>
       </w:r>
     </w:p>
     <w:p>
@@ -771,6 +774,2510 @@
       </w:pPr>
       <w:r>
         <w:rPr/>
+      </w:r>
+    </w:p>
+    <w:p>
+      <w:pPr>
+        <w:pStyle w:val="Normal"/>
+        <w:bidi w:val="0"/>
+        <w:jc w:val="left"/>
+        <w:rPr/>
+      </w:pPr>
+      <w:r>
+        <w:rPr/>
+      </w:r>
+    </w:p>
+    <w:p>
+      <w:pPr>
+        <w:pStyle w:val="Normal"/>
+        <w:bidi w:val="0"/>
+        <w:jc w:val="left"/>
+        <w:rPr/>
+      </w:pPr>
+      <w:r>
+        <w:rPr/>
+      </w:r>
+    </w:p>
+    <w:tbl>
+      <w:tblPr>
+        <w:tblW w:w="4329" w:type="dxa"/>
+        <w:jc w:val="left"/>
+        <w:tblInd w:w="28" w:type="dxa"/>
+        <w:tblCellMar>
+          <w:top w:w="28" w:type="dxa"/>
+          <w:left w:w="28" w:type="dxa"/>
+          <w:bottom w:w="28" w:type="dxa"/>
+          <w:right w:w="28" w:type="dxa"/>
+        </w:tblCellMar>
+      </w:tblPr>
+      <w:tblGrid>
+        <w:gridCol w:w="509"/>
+        <w:gridCol w:w="1986"/>
+        <w:gridCol w:w="1834"/>
+      </w:tblGrid>
+      <w:tr>
+        <w:trPr/>
+        <w:tc>
+          <w:tcPr>
+            <w:tcW w:w="509" w:type="dxa"/>
+            <w:tcBorders/>
+            <w:vAlign w:val="center"/>
+          </w:tcPr>
+          <w:p>
+            <w:pPr>
+              <w:pStyle w:val="TableContents"/>
+              <w:rPr/>
+            </w:pPr>
+            <w:r>
+              <w:rPr/>
+              <w:t>DB</w:t>
+            </w:r>
+          </w:p>
+        </w:tc>
+        <w:tc>
+          <w:tcPr>
+            <w:tcW w:w="1986" w:type="dxa"/>
+            <w:tcBorders/>
+            <w:vAlign w:val="center"/>
+          </w:tcPr>
+          <w:p>
+            <w:pPr>
+              <w:pStyle w:val="TableContents"/>
+              <w:rPr/>
+            </w:pPr>
+            <w:r>
+              <w:rPr/>
+              <w:t>Define Byte</w:t>
+            </w:r>
+          </w:p>
+        </w:tc>
+        <w:tc>
+          <w:tcPr>
+            <w:tcW w:w="1834" w:type="dxa"/>
+            <w:tcBorders/>
+            <w:vAlign w:val="center"/>
+          </w:tcPr>
+          <w:p>
+            <w:pPr>
+              <w:pStyle w:val="TableContents"/>
+              <w:rPr/>
+            </w:pPr>
+            <w:r>
+              <w:rPr/>
+              <w:t>allocates 1 byte</w:t>
+            </w:r>
+          </w:p>
+        </w:tc>
+      </w:tr>
+      <w:tr>
+        <w:trPr/>
+        <w:tc>
+          <w:tcPr>
+            <w:tcW w:w="509" w:type="dxa"/>
+            <w:tcBorders/>
+            <w:vAlign w:val="center"/>
+          </w:tcPr>
+          <w:p>
+            <w:pPr>
+              <w:pStyle w:val="TableContents"/>
+              <w:rPr/>
+            </w:pPr>
+            <w:r>
+              <w:rPr/>
+              <w:t>DW</w:t>
+            </w:r>
+          </w:p>
+        </w:tc>
+        <w:tc>
+          <w:tcPr>
+            <w:tcW w:w="1986" w:type="dxa"/>
+            <w:tcBorders/>
+            <w:vAlign w:val="center"/>
+          </w:tcPr>
+          <w:p>
+            <w:pPr>
+              <w:pStyle w:val="TableContents"/>
+              <w:rPr/>
+            </w:pPr>
+            <w:r>
+              <w:rPr/>
+              <w:t>Define Word</w:t>
+            </w:r>
+          </w:p>
+        </w:tc>
+        <w:tc>
+          <w:tcPr>
+            <w:tcW w:w="1834" w:type="dxa"/>
+            <w:tcBorders/>
+            <w:vAlign w:val="center"/>
+          </w:tcPr>
+          <w:p>
+            <w:pPr>
+              <w:pStyle w:val="TableContents"/>
+              <w:rPr/>
+            </w:pPr>
+            <w:r>
+              <w:rPr/>
+              <w:t>allocates 2 bytes</w:t>
+            </w:r>
+          </w:p>
+        </w:tc>
+      </w:tr>
+      <w:tr>
+        <w:trPr/>
+        <w:tc>
+          <w:tcPr>
+            <w:tcW w:w="509" w:type="dxa"/>
+            <w:tcBorders/>
+            <w:vAlign w:val="center"/>
+          </w:tcPr>
+          <w:p>
+            <w:pPr>
+              <w:pStyle w:val="TableContents"/>
+              <w:rPr/>
+            </w:pPr>
+            <w:r>
+              <w:rPr/>
+              <w:t>DD</w:t>
+            </w:r>
+          </w:p>
+        </w:tc>
+        <w:tc>
+          <w:tcPr>
+            <w:tcW w:w="1986" w:type="dxa"/>
+            <w:tcBorders/>
+            <w:vAlign w:val="center"/>
+          </w:tcPr>
+          <w:p>
+            <w:pPr>
+              <w:pStyle w:val="TableContents"/>
+              <w:rPr/>
+            </w:pPr>
+            <w:r>
+              <w:rPr/>
+              <w:t>Define Doubleword</w:t>
+            </w:r>
+          </w:p>
+        </w:tc>
+        <w:tc>
+          <w:tcPr>
+            <w:tcW w:w="1834" w:type="dxa"/>
+            <w:tcBorders/>
+            <w:vAlign w:val="center"/>
+          </w:tcPr>
+          <w:p>
+            <w:pPr>
+              <w:pStyle w:val="TableContents"/>
+              <w:rPr/>
+            </w:pPr>
+            <w:r>
+              <w:rPr/>
+              <w:t>allocates 4 bytes</w:t>
+            </w:r>
+          </w:p>
+        </w:tc>
+      </w:tr>
+      <w:tr>
+        <w:trPr/>
+        <w:tc>
+          <w:tcPr>
+            <w:tcW w:w="509" w:type="dxa"/>
+            <w:tcBorders/>
+            <w:vAlign w:val="center"/>
+          </w:tcPr>
+          <w:p>
+            <w:pPr>
+              <w:pStyle w:val="TableContents"/>
+              <w:rPr/>
+            </w:pPr>
+            <w:r>
+              <w:rPr/>
+              <w:t>DQ</w:t>
+            </w:r>
+          </w:p>
+        </w:tc>
+        <w:tc>
+          <w:tcPr>
+            <w:tcW w:w="1986" w:type="dxa"/>
+            <w:tcBorders/>
+            <w:vAlign w:val="center"/>
+          </w:tcPr>
+          <w:p>
+            <w:pPr>
+              <w:pStyle w:val="TableContents"/>
+              <w:rPr/>
+            </w:pPr>
+            <w:r>
+              <w:rPr/>
+              <w:t>Define Quadword</w:t>
+            </w:r>
+          </w:p>
+        </w:tc>
+        <w:tc>
+          <w:tcPr>
+            <w:tcW w:w="1834" w:type="dxa"/>
+            <w:tcBorders/>
+            <w:vAlign w:val="center"/>
+          </w:tcPr>
+          <w:p>
+            <w:pPr>
+              <w:pStyle w:val="TableContents"/>
+              <w:rPr/>
+            </w:pPr>
+            <w:r>
+              <w:rPr/>
+              <w:t>allocates 8 bytes</w:t>
+            </w:r>
+          </w:p>
+        </w:tc>
+      </w:tr>
+      <w:tr>
+        <w:trPr/>
+        <w:tc>
+          <w:tcPr>
+            <w:tcW w:w="509" w:type="dxa"/>
+            <w:tcBorders/>
+            <w:vAlign w:val="center"/>
+          </w:tcPr>
+          <w:p>
+            <w:pPr>
+              <w:pStyle w:val="TableContents"/>
+              <w:rPr/>
+            </w:pPr>
+            <w:r>
+              <w:rPr/>
+              <w:t>DT</w:t>
+            </w:r>
+          </w:p>
+        </w:tc>
+        <w:tc>
+          <w:tcPr>
+            <w:tcW w:w="1986" w:type="dxa"/>
+            <w:tcBorders/>
+            <w:vAlign w:val="center"/>
+          </w:tcPr>
+          <w:p>
+            <w:pPr>
+              <w:pStyle w:val="TableContents"/>
+              <w:rPr/>
+            </w:pPr>
+            <w:r>
+              <w:rPr/>
+              <w:t>Define Ten Bytes</w:t>
+            </w:r>
+          </w:p>
+        </w:tc>
+        <w:tc>
+          <w:tcPr>
+            <w:tcW w:w="1834" w:type="dxa"/>
+            <w:tcBorders/>
+            <w:vAlign w:val="center"/>
+          </w:tcPr>
+          <w:p>
+            <w:pPr>
+              <w:pStyle w:val="TableContents"/>
+              <w:rPr/>
+            </w:pPr>
+            <w:r>
+              <w:rPr/>
+              <w:t>allocates 10 bytes</w:t>
+            </w:r>
+          </w:p>
+        </w:tc>
+      </w:tr>
+    </w:tbl>
+    <w:p>
+      <w:pPr>
+        <w:pStyle w:val="Normal"/>
+        <w:bidi w:val="0"/>
+        <w:jc w:val="left"/>
+        <w:rPr/>
+      </w:pPr>
+      <w:r>
+        <w:rPr/>
+      </w:r>
+    </w:p>
+    <w:p>
+      <w:pPr>
+        <w:pStyle w:val="Normal"/>
+        <w:bidi w:val="0"/>
+        <w:jc w:val="left"/>
+        <w:rPr/>
+      </w:pPr>
+      <w:r>
+        <w:rPr/>
+      </w:r>
+    </w:p>
+    <w:p>
+      <w:pPr>
+        <w:pStyle w:val="Normal"/>
+        <w:bidi w:val="0"/>
+        <w:jc w:val="left"/>
+        <w:rPr/>
+      </w:pPr>
+      <w:r>
+        <w:rPr/>
+        <w:t>4) syscall</w:t>
+      </w:r>
+    </w:p>
+    <w:p>
+      <w:pPr>
+        <w:pStyle w:val="TextBody"/>
+        <w:bidi w:val="0"/>
+        <w:jc w:val="left"/>
+        <w:rPr/>
+      </w:pPr>
+      <w:r>
+        <w:rPr/>
+        <w:t xml:space="preserve">Instead of pushing a return address onto the kernel stack (like </w:t>
+      </w:r>
+      <w:r>
+        <w:rPr>
+          <w:rStyle w:val="SourceText"/>
+        </w:rPr>
+        <w:t>int 0x80</w:t>
+      </w:r>
+      <w:r>
+        <w:rPr/>
+        <w:t xml:space="preserve"> does), </w:t>
+      </w:r>
+      <w:r>
+        <w:rPr>
+          <w:rStyle w:val="SourceText"/>
+        </w:rPr>
+        <w:t>syscall</w:t>
+      </w:r>
+      <w:r>
+        <w:rPr/>
+        <w:t>:</w:t>
+      </w:r>
+    </w:p>
+    <w:p>
+      <w:pPr>
+        <w:pStyle w:val="TextBody"/>
+        <w:numPr>
+          <w:ilvl w:val="0"/>
+          <w:numId w:val="2"/>
+        </w:numPr>
+        <w:tabs>
+          <w:tab w:val="clear" w:pos="709"/>
+          <w:tab w:val="left" w:pos="0" w:leader="none"/>
+        </w:tabs>
+        <w:spacing w:before="0" w:after="0"/>
+        <w:ind w:left="707" w:hanging="283"/>
+        <w:rPr/>
+      </w:pPr>
+      <w:r>
+        <w:rPr/>
+        <w:t xml:space="preserve">sets RCX=RIP, R11=RFLAGS (so it's impossible for the kernel to even see the original values of those regs before you executed </w:t>
+      </w:r>
+      <w:r>
+        <w:rPr>
+          <w:rStyle w:val="SourceText"/>
+        </w:rPr>
+        <w:t>syscall</w:t>
+      </w:r>
+      <w:r>
+        <w:rPr/>
+        <w:t xml:space="preserve">). </w:t>
+      </w:r>
+    </w:p>
+    <w:p>
+      <w:pPr>
+        <w:pStyle w:val="TextBody"/>
+        <w:spacing w:before="0" w:after="140"/>
+        <w:rPr/>
+      </w:pPr>
+      <w:r>
+        <w:rPr/>
+      </w:r>
+    </w:p>
+    <w:p>
+      <w:pPr>
+        <w:pStyle w:val="TextBody"/>
+        <w:spacing w:before="0" w:after="140"/>
+        <w:rPr/>
+      </w:pPr>
+      <w:r>
+        <w:rPr/>
+      </w:r>
+    </w:p>
+    <w:p>
+      <w:pPr>
+        <w:pStyle w:val="TextBody"/>
+        <w:spacing w:before="0" w:after="140"/>
+        <w:rPr/>
+      </w:pPr>
+      <w:r>
+        <w:rPr/>
+      </w:r>
+    </w:p>
+    <w:p>
+      <w:pPr>
+        <w:pStyle w:val="TextBody"/>
+        <w:spacing w:before="0" w:after="140"/>
+        <w:rPr/>
+      </w:pPr>
+      <w:r>
+        <w:rPr/>
+      </w:r>
+    </w:p>
+    <w:p>
+      <w:pPr>
+        <w:pStyle w:val="TextBody"/>
+        <w:spacing w:before="0" w:after="140"/>
+        <w:rPr/>
+      </w:pPr>
+      <w:r>
+        <w:rPr/>
+        <w:t>5) Little Endian (example gdb)</w:t>
+      </w:r>
+    </w:p>
+    <w:p>
+      <w:pPr>
+        <w:pStyle w:val="TextBody"/>
+        <w:spacing w:before="0" w:after="140"/>
+        <w:rPr/>
+      </w:pPr>
+      <w:r>
+        <w:rPr/>
+      </w:r>
+    </w:p>
+    <w:p>
+      <w:pPr>
+        <w:pStyle w:val="TextBody"/>
+        <w:spacing w:before="0" w:after="140"/>
+        <w:rPr/>
+      </w:pPr>
+      <w:r>
+        <w:rPr/>
+        <w:t xml:space="preserve">This </w:t>
+      </w:r>
+      <w:r>
+        <w:rPr>
+          <w:b/>
+          <w:bCs/>
+          <w:color w:val="FF3838"/>
+          <w:highlight w:val="yellow"/>
+        </w:rPr>
+        <w:t>only</w:t>
+      </w:r>
+      <w:r>
+        <w:rPr/>
+        <w:t xml:space="preserve"> matters when writing </w:t>
+      </w:r>
+      <w:r>
+        <w:rPr>
+          <w:b/>
+          <w:bCs/>
+          <w:color w:val="FF3838"/>
+          <w:highlight w:val="yellow"/>
+        </w:rPr>
+        <w:t>multi-byte</w:t>
+      </w:r>
+      <w:r>
+        <w:rPr/>
+        <w:t xml:space="preserve"> quantities to memory and reading them differently (e.g., byte per byte)</w:t>
+      </w:r>
+    </w:p>
+    <w:p>
+      <w:pPr>
+        <w:pStyle w:val="TextBody"/>
+        <w:spacing w:before="0" w:after="140"/>
+        <w:rPr/>
+      </w:pPr>
+      <w:r>
+        <w:rPr/>
+      </w:r>
+    </w:p>
+    <w:p>
+      <w:pPr>
+        <w:pStyle w:val="TextBody"/>
+        <w:spacing w:before="0" w:after="140"/>
+        <w:rPr/>
+      </w:pPr>
+      <w:r>
+        <w:rPr/>
+        <w:t>&gt;&gt;&gt; x/12xg $rsp</w:t>
+      </w:r>
+    </w:p>
+    <w:p>
+      <w:pPr>
+        <w:pStyle w:val="TextBody"/>
+        <w:spacing w:before="0" w:after="140"/>
+        <w:rPr/>
+      </w:pPr>
+      <w:r>
+        <w:rPr/>
+        <w:t>0x7fffffffe7d8:</w:t>
+        <w:tab/>
+        <w:tab/>
+        <w:t>0x0000000000000000</w:t>
+        <w:tab/>
+        <w:t>0x0000000000000001</w:t>
+      </w:r>
+    </w:p>
+    <w:p>
+      <w:pPr>
+        <w:pStyle w:val="TextBody"/>
+        <w:spacing w:before="0" w:after="140"/>
+        <w:rPr/>
+      </w:pPr>
+      <w:r>
+        <w:rPr>
+          <w:highlight w:val="red"/>
+        </w:rPr>
+        <w:t>0x7fffffffe7e8:</w:t>
+        <w:tab/>
+      </w:r>
+      <w:r>
+        <w:rPr/>
+        <w:tab/>
+        <w:t>0x</w:t>
+      </w:r>
+      <w:r>
+        <w:rPr>
+          <w:highlight w:val="red"/>
+        </w:rPr>
+        <w:t>00</w:t>
+      </w:r>
+      <w:r>
+        <w:rPr>
+          <w:highlight w:val="yellow"/>
+        </w:rPr>
+        <w:t>00</w:t>
+      </w:r>
+      <w:r>
+        <w:rPr>
+          <w:highlight w:val="red"/>
+        </w:rPr>
+        <w:t>7f</w:t>
+      </w:r>
+      <w:r>
+        <w:rPr>
+          <w:highlight w:val="blue"/>
+        </w:rPr>
+        <w:t>ff</w:t>
+      </w:r>
+      <w:r>
+        <w:rPr>
+          <w:highlight w:val="yellow"/>
+        </w:rPr>
+        <w:t>ff</w:t>
+      </w:r>
+      <w:r>
+        <w:rPr>
+          <w:highlight w:val="red"/>
+        </w:rPr>
+        <w:t>ff</w:t>
+      </w:r>
+      <w:r>
+        <w:rPr>
+          <w:highlight w:val="darkBlue"/>
+        </w:rPr>
+        <w:t>ea</w:t>
+      </w:r>
+      <w:r>
+        <w:rPr>
+          <w:highlight w:val="darkYellow"/>
+        </w:rPr>
+        <w:t>a9</w:t>
+      </w:r>
+      <w:r>
+        <w:rPr/>
+        <w:tab/>
+        <w:tab/>
+        <w:t>0x</w:t>
+      </w:r>
+      <w:r>
+        <w:rPr>
+          <w:highlight w:val="darkGreen"/>
+        </w:rPr>
+        <w:t>00</w:t>
+      </w:r>
+      <w:r>
+        <w:rPr>
+          <w:highlight w:val="red"/>
+        </w:rPr>
+        <w:t>00</w:t>
+      </w:r>
+      <w:r>
+        <w:rPr>
+          <w:highlight w:val="darkGreen"/>
+        </w:rPr>
+        <w:t>00</w:t>
+      </w:r>
+      <w:r>
+        <w:rPr>
+          <w:highlight w:val="red"/>
+        </w:rPr>
+        <w:t>00</w:t>
+      </w:r>
+      <w:r>
+        <w:rPr>
+          <w:highlight w:val="darkGreen"/>
+        </w:rPr>
+        <w:t>00</w:t>
+      </w:r>
+      <w:r>
+        <w:rPr>
+          <w:highlight w:val="red"/>
+        </w:rPr>
+        <w:t>00</w:t>
+      </w:r>
+      <w:r>
+        <w:rPr>
+          <w:highlight w:val="darkGreen"/>
+        </w:rPr>
+        <w:t>00</w:t>
+      </w:r>
+      <w:r>
+        <w:rPr>
+          <w:highlight w:val="red"/>
+        </w:rPr>
+        <w:t>00</w:t>
+      </w:r>
+    </w:p>
+    <w:p>
+      <w:pPr>
+        <w:pStyle w:val="TextBody"/>
+        <w:spacing w:before="0" w:after="140"/>
+        <w:rPr/>
+      </w:pPr>
+      <w:r>
+        <w:rPr/>
+        <w:t>0x7fffffffe7f8:</w:t>
+        <w:tab/>
+        <w:tab/>
+        <w:t>0x00007fffffffeaef</w:t>
+        <w:tab/>
+        <w:tab/>
+        <w:t>0x00007fffffffeaff</w:t>
+      </w:r>
+    </w:p>
+    <w:p>
+      <w:pPr>
+        <w:pStyle w:val="TextBody"/>
+        <w:spacing w:before="0" w:after="140"/>
+        <w:rPr/>
+      </w:pPr>
+      <w:r>
+        <w:rPr/>
+        <w:t>0x7fffffffe808:</w:t>
+        <w:tab/>
+        <w:tab/>
+        <w:t>0x00007fffffffeb51</w:t>
+        <w:tab/>
+        <w:tab/>
+        <w:t>0x00007fffffffeb65</w:t>
+      </w:r>
+    </w:p>
+    <w:p>
+      <w:pPr>
+        <w:pStyle w:val="TextBody"/>
+        <w:spacing w:before="0" w:after="140"/>
+        <w:rPr/>
+      </w:pPr>
+      <w:r>
+        <w:rPr/>
+        <w:t>0x7fffffffe818:</w:t>
+        <w:tab/>
+        <w:tab/>
+        <w:t>0x00007fffffffeb7e</w:t>
+        <w:tab/>
+        <w:tab/>
+        <w:t>0x00007fffffffeb94</w:t>
+      </w:r>
+    </w:p>
+    <w:p>
+      <w:pPr>
+        <w:pStyle w:val="TextBody"/>
+        <w:spacing w:before="0" w:after="140"/>
+        <w:rPr/>
+      </w:pPr>
+      <w:r>
+        <w:rPr/>
+        <w:t>0x7fffffffe828:</w:t>
+        <w:tab/>
+        <w:tab/>
+        <w:t>0x00007fffffffebc1</w:t>
+        <w:tab/>
+        <w:tab/>
+        <w:t>0x00007fffffffebef</w:t>
+      </w:r>
+    </w:p>
+    <w:p>
+      <w:pPr>
+        <w:pStyle w:val="TextBody"/>
+        <w:spacing w:before="0" w:after="140"/>
+        <w:rPr/>
+      </w:pPr>
+      <w:r>
+        <w:rPr/>
+      </w:r>
+    </w:p>
+    <w:p>
+      <w:pPr>
+        <w:pStyle w:val="TextBody"/>
+        <w:spacing w:before="0" w:after="140"/>
+        <w:rPr/>
+      </w:pPr>
+      <w:r>
+        <w:rPr/>
+        <w:t>&gt;&gt;&gt; x/32xb $rsp</w:t>
+      </w:r>
+    </w:p>
+    <w:p>
+      <w:pPr>
+        <w:pStyle w:val="TextBody"/>
+        <w:spacing w:before="0" w:after="140"/>
+        <w:rPr/>
+      </w:pPr>
+      <w:r>
+        <w:rPr/>
+        <w:t>0x7fffffffe7d8:</w:t>
+        <w:tab/>
+        <w:tab/>
+        <w:t>0x00</w:t>
+        <w:tab/>
+        <w:t>0x00</w:t>
+        <w:tab/>
+        <w:t>0x00</w:t>
+        <w:tab/>
+        <w:t>0x00</w:t>
+        <w:tab/>
+        <w:t>0x00</w:t>
+        <w:tab/>
+        <w:t>0x00</w:t>
+        <w:tab/>
+        <w:t>0x00</w:t>
+        <w:tab/>
+        <w:t>0x00</w:t>
+      </w:r>
+    </w:p>
+    <w:p>
+      <w:pPr>
+        <w:pStyle w:val="TextBody"/>
+        <w:spacing w:before="0" w:after="140"/>
+        <w:rPr/>
+      </w:pPr>
+      <w:r>
+        <w:rPr/>
+        <w:t>0x7fffffffe7e0:</w:t>
+        <w:tab/>
+        <w:tab/>
+        <w:t>0x01</w:t>
+        <w:tab/>
+        <w:t>0x00</w:t>
+        <w:tab/>
+        <w:t>0x00</w:t>
+        <w:tab/>
+        <w:t>0x00</w:t>
+        <w:tab/>
+        <w:t>0x00</w:t>
+        <w:tab/>
+        <w:t>0x00</w:t>
+        <w:tab/>
+        <w:t>0x00</w:t>
+        <w:tab/>
+        <w:t>0x00</w:t>
+      </w:r>
+    </w:p>
+    <w:p>
+      <w:pPr>
+        <w:pStyle w:val="TextBody"/>
+        <w:spacing w:before="0" w:after="140"/>
+        <w:rPr/>
+      </w:pPr>
+      <w:r>
+        <w:rPr>
+          <w:highlight w:val="red"/>
+        </w:rPr>
+        <w:t>0x7fffffffe7e8:</w:t>
+      </w:r>
+      <w:r>
+        <w:rPr/>
+        <w:tab/>
+        <w:tab/>
+        <w:t>0x</w:t>
+      </w:r>
+      <w:r>
+        <w:rPr>
+          <w:highlight w:val="darkYellow"/>
+        </w:rPr>
+        <w:t>a9</w:t>
+      </w:r>
+      <w:r>
+        <w:rPr/>
+        <w:tab/>
+        <w:t>0x</w:t>
+      </w:r>
+      <w:r>
+        <w:rPr>
+          <w:highlight w:val="darkBlue"/>
+        </w:rPr>
+        <w:t>ea</w:t>
+      </w:r>
+      <w:r>
+        <w:rPr/>
+        <w:tab/>
+        <w:t>0x</w:t>
+      </w:r>
+      <w:r>
+        <w:rPr>
+          <w:highlight w:val="red"/>
+        </w:rPr>
+        <w:t>ff</w:t>
+      </w:r>
+      <w:r>
+        <w:rPr/>
+        <w:tab/>
+        <w:t>0x</w:t>
+      </w:r>
+      <w:r>
+        <w:rPr>
+          <w:highlight w:val="yellow"/>
+        </w:rPr>
+        <w:t>ff</w:t>
+      </w:r>
+      <w:r>
+        <w:rPr/>
+        <w:tab/>
+        <w:t>0x</w:t>
+      </w:r>
+      <w:r>
+        <w:rPr>
+          <w:highlight w:val="blue"/>
+        </w:rPr>
+        <w:t>ff</w:t>
+      </w:r>
+      <w:r>
+        <w:rPr/>
+        <w:tab/>
+        <w:t>0x</w:t>
+      </w:r>
+      <w:r>
+        <w:rPr>
+          <w:highlight w:val="red"/>
+        </w:rPr>
+        <w:t>7f</w:t>
+      </w:r>
+      <w:r>
+        <w:rPr/>
+        <w:tab/>
+        <w:t>0x</w:t>
+      </w:r>
+      <w:r>
+        <w:rPr>
+          <w:highlight w:val="yellow"/>
+        </w:rPr>
+        <w:t>00</w:t>
+      </w:r>
+      <w:r>
+        <w:rPr/>
+        <w:tab/>
+        <w:t>0x</w:t>
+      </w:r>
+      <w:r>
+        <w:rPr>
+          <w:highlight w:val="red"/>
+        </w:rPr>
+        <w:t>00</w:t>
+      </w:r>
+    </w:p>
+    <w:p>
+      <w:pPr>
+        <w:pStyle w:val="TextBody"/>
+        <w:spacing w:before="0" w:after="140"/>
+        <w:rPr/>
+      </w:pPr>
+      <w:r>
+        <w:rPr/>
+        <w:t>0x7fffffffe7f0:</w:t>
+        <w:tab/>
+        <w:tab/>
+        <w:t>0x</w:t>
+      </w:r>
+      <w:r>
+        <w:rPr>
+          <w:highlight w:val="red"/>
+        </w:rPr>
+        <w:t>00</w:t>
+      </w:r>
+      <w:r>
+        <w:rPr/>
+        <w:tab/>
+        <w:t>0x</w:t>
+      </w:r>
+      <w:r>
+        <w:rPr>
+          <w:highlight w:val="darkGreen"/>
+        </w:rPr>
+        <w:t>00</w:t>
+      </w:r>
+      <w:r>
+        <w:rPr/>
+        <w:tab/>
+        <w:t>0x</w:t>
+      </w:r>
+      <w:r>
+        <w:rPr>
+          <w:highlight w:val="red"/>
+        </w:rPr>
+        <w:t>00</w:t>
+      </w:r>
+      <w:r>
+        <w:rPr/>
+        <w:tab/>
+        <w:t>0x</w:t>
+      </w:r>
+      <w:r>
+        <w:rPr>
+          <w:highlight w:val="darkGreen"/>
+        </w:rPr>
+        <w:t>00</w:t>
+      </w:r>
+      <w:r>
+        <w:rPr/>
+        <w:tab/>
+        <w:t>0x</w:t>
+      </w:r>
+      <w:r>
+        <w:rPr>
+          <w:highlight w:val="red"/>
+        </w:rPr>
+        <w:t>00</w:t>
+      </w:r>
+      <w:r>
+        <w:rPr/>
+        <w:tab/>
+        <w:t>0x</w:t>
+      </w:r>
+      <w:r>
+        <w:rPr>
+          <w:highlight w:val="darkGreen"/>
+        </w:rPr>
+        <w:t>00</w:t>
+      </w:r>
+      <w:r>
+        <w:rPr/>
+        <w:tab/>
+        <w:t>0x</w:t>
+      </w:r>
+      <w:r>
+        <w:rPr>
+          <w:highlight w:val="red"/>
+        </w:rPr>
+        <w:t>00</w:t>
+      </w:r>
+      <w:r>
+        <w:rPr/>
+        <w:tab/>
+        <w:t>0x</w:t>
+      </w:r>
+      <w:r>
+        <w:rPr>
+          <w:highlight w:val="darkGreen"/>
+        </w:rPr>
+        <w:t>00</w:t>
+      </w:r>
+    </w:p>
+    <w:p>
+      <w:pPr>
+        <w:pStyle w:val="TextBody"/>
+        <w:spacing w:before="0" w:after="140"/>
+        <w:rPr/>
+      </w:pPr>
+      <w:r>
+        <w:rPr/>
+        <w:t xml:space="preserve">&gt;&gt;&gt; </w:t>
+      </w:r>
+    </w:p>
+    <w:p>
+      <w:pPr>
+        <w:pStyle w:val="TextBody"/>
+        <w:spacing w:before="0" w:after="140"/>
+        <w:rPr/>
+      </w:pPr>
+      <w:r>
+        <w:rPr/>
+      </w:r>
+    </w:p>
+    <w:p>
+      <w:pPr>
+        <w:pStyle w:val="TextBody"/>
+        <w:spacing w:before="0" w:after="140"/>
+        <w:rPr>
+          <w:b/>
+          <w:b/>
+          <w:bCs/>
+        </w:rPr>
+      </w:pPr>
+      <w:r>
+        <w:rPr>
+          <w:b/>
+          <w:bCs/>
+        </w:rPr>
+        <w:t>Example:</w:t>
+      </w:r>
+    </w:p>
+    <w:p>
+      <w:pPr>
+        <w:pStyle w:val="TextBody"/>
+        <w:spacing w:before="0" w:after="140"/>
+        <w:rPr/>
+      </w:pPr>
+      <w:r>
+        <w:rPr/>
+        <w:t>What is the layout and the content of the data memory segment on a Little Endian</w:t>
+      </w:r>
+    </w:p>
+    <w:p>
+      <w:pPr>
+        <w:pStyle w:val="TextBody"/>
+        <w:spacing w:before="0" w:after="140"/>
+        <w:rPr/>
+      </w:pPr>
+      <w:r>
+        <w:rPr/>
+        <w:t>machine? Byte per byte, in hex</w:t>
+      </w:r>
+    </w:p>
+    <w:tbl>
+      <w:tblPr>
+        <w:tblW w:w="9975" w:type="dxa"/>
+        <w:jc w:val="left"/>
+        <w:tblInd w:w="55" w:type="dxa"/>
+        <w:tblCellMar>
+          <w:top w:w="55" w:type="dxa"/>
+          <w:left w:w="55" w:type="dxa"/>
+          <w:bottom w:w="55" w:type="dxa"/>
+          <w:right w:w="55" w:type="dxa"/>
+        </w:tblCellMar>
+      </w:tblPr>
+      <w:tblGrid>
+        <w:gridCol w:w="1994"/>
+        <w:gridCol w:w="1994"/>
+        <w:gridCol w:w="4382"/>
+        <w:gridCol w:w="1604"/>
+      </w:tblGrid>
+      <w:tr>
+        <w:trPr/>
+        <w:tc>
+          <w:tcPr>
+            <w:tcW w:w="9974" w:type="dxa"/>
+            <w:gridSpan w:val="4"/>
+            <w:tcBorders>
+              <w:top w:val="single" w:sz="2" w:space="0" w:color="000000"/>
+              <w:left w:val="single" w:sz="2" w:space="0" w:color="000000"/>
+              <w:bottom w:val="single" w:sz="2" w:space="0" w:color="000000"/>
+              <w:right w:val="single" w:sz="2" w:space="0" w:color="000000"/>
+            </w:tcBorders>
+          </w:tcPr>
+          <w:p>
+            <w:pPr>
+              <w:pStyle w:val="TableContents"/>
+              <w:rPr/>
+            </w:pPr>
+            <w:r>
+              <w:rPr/>
+              <w:t>section .data:</w:t>
+            </w:r>
+          </w:p>
+        </w:tc>
+      </w:tr>
+      <w:tr>
+        <w:trPr/>
+        <w:tc>
+          <w:tcPr>
+            <w:tcW w:w="1994" w:type="dxa"/>
+            <w:tcBorders>
+              <w:left w:val="single" w:sz="2" w:space="0" w:color="000000"/>
+              <w:bottom w:val="single" w:sz="2" w:space="0" w:color="000000"/>
+            </w:tcBorders>
+          </w:tcPr>
+          <w:p>
+            <w:pPr>
+              <w:pStyle w:val="TableContents"/>
+              <w:rPr/>
+            </w:pPr>
+            <w:r>
+              <w:rPr/>
+              <w:t>pixels</w:t>
+            </w:r>
+          </w:p>
+        </w:tc>
+        <w:tc>
+          <w:tcPr>
+            <w:tcW w:w="1994" w:type="dxa"/>
+            <w:tcBorders>
+              <w:left w:val="single" w:sz="2" w:space="0" w:color="000000"/>
+              <w:bottom w:val="single" w:sz="2" w:space="0" w:color="000000"/>
+            </w:tcBorders>
+          </w:tcPr>
+          <w:p>
+            <w:pPr>
+              <w:pStyle w:val="TableContents"/>
+              <w:rPr/>
+            </w:pPr>
+            <w:r>
+              <w:rPr/>
+              <w:t>times 4</w:t>
+            </w:r>
+          </w:p>
+        </w:tc>
+        <w:tc>
+          <w:tcPr>
+            <w:tcW w:w="4382" w:type="dxa"/>
+            <w:tcBorders>
+              <w:left w:val="single" w:sz="2" w:space="0" w:color="000000"/>
+              <w:bottom w:val="single" w:sz="2" w:space="0" w:color="000000"/>
+            </w:tcBorders>
+          </w:tcPr>
+          <w:p>
+            <w:pPr>
+              <w:pStyle w:val="TableContents"/>
+              <w:rPr/>
+            </w:pPr>
+            <w:r>
+              <w:rPr/>
+              <w:t>db</w:t>
+            </w:r>
+          </w:p>
+        </w:tc>
+        <w:tc>
+          <w:tcPr>
+            <w:tcW w:w="1604" w:type="dxa"/>
+            <w:tcBorders>
+              <w:left w:val="single" w:sz="2" w:space="0" w:color="000000"/>
+              <w:bottom w:val="single" w:sz="2" w:space="0" w:color="000000"/>
+              <w:right w:val="single" w:sz="2" w:space="0" w:color="000000"/>
+            </w:tcBorders>
+          </w:tcPr>
+          <w:p>
+            <w:pPr>
+              <w:pStyle w:val="TableContents"/>
+              <w:rPr/>
+            </w:pPr>
+            <w:r>
+              <w:rPr/>
+              <w:t>0FDh</w:t>
+            </w:r>
+          </w:p>
+        </w:tc>
+      </w:tr>
+      <w:tr>
+        <w:trPr/>
+        <w:tc>
+          <w:tcPr>
+            <w:tcW w:w="1994" w:type="dxa"/>
+            <w:tcBorders>
+              <w:left w:val="single" w:sz="2" w:space="0" w:color="000000"/>
+              <w:bottom w:val="single" w:sz="2" w:space="0" w:color="000000"/>
+            </w:tcBorders>
+          </w:tcPr>
+          <w:p>
+            <w:pPr>
+              <w:pStyle w:val="TableContents"/>
+              <w:rPr/>
+            </w:pPr>
+            <w:r>
+              <w:rPr/>
+              <w:t>x</w:t>
+            </w:r>
+          </w:p>
+        </w:tc>
+        <w:tc>
+          <w:tcPr>
+            <w:tcW w:w="1994" w:type="dxa"/>
+            <w:tcBorders>
+              <w:left w:val="single" w:sz="2" w:space="0" w:color="000000"/>
+              <w:bottom w:val="single" w:sz="2" w:space="0" w:color="000000"/>
+            </w:tcBorders>
+          </w:tcPr>
+          <w:p>
+            <w:pPr>
+              <w:pStyle w:val="TableContents"/>
+              <w:rPr/>
+            </w:pPr>
+            <w:r>
+              <w:rPr/>
+              <w:t>dd</w:t>
+            </w:r>
+          </w:p>
+        </w:tc>
+        <w:tc>
+          <w:tcPr>
+            <w:tcW w:w="4382" w:type="dxa"/>
+            <w:tcBorders>
+              <w:left w:val="single" w:sz="2" w:space="0" w:color="000000"/>
+              <w:bottom w:val="single" w:sz="2" w:space="0" w:color="000000"/>
+            </w:tcBorders>
+          </w:tcPr>
+          <w:p>
+            <w:pPr>
+              <w:pStyle w:val="TableContents"/>
+              <w:rPr/>
+            </w:pPr>
+            <w:r>
+              <w:rPr/>
+              <w:t>0001</w:t>
+            </w:r>
+            <w:r>
+              <w:rPr>
+                <w:b/>
+                <w:bCs/>
+              </w:rPr>
+              <w:t>0111</w:t>
+            </w:r>
+            <w:r>
+              <w:rPr/>
+              <w:t>0011</w:t>
+            </w:r>
+            <w:r>
+              <w:rPr>
+                <w:b/>
+                <w:bCs/>
+              </w:rPr>
+              <w:t>0110</w:t>
+            </w:r>
+            <w:r>
+              <w:rPr/>
+              <w:t>0001</w:t>
+            </w:r>
+            <w:r>
+              <w:rPr>
+                <w:b/>
+                <w:bCs/>
+              </w:rPr>
+              <w:t>0101</w:t>
+            </w:r>
+            <w:r>
+              <w:rPr/>
+              <w:t>1101</w:t>
+            </w:r>
+            <w:r>
+              <w:rPr>
+                <w:b/>
+                <w:bCs/>
+              </w:rPr>
+              <w:t>0011b</w:t>
+            </w:r>
+          </w:p>
+        </w:tc>
+        <w:tc>
+          <w:tcPr>
+            <w:tcW w:w="1604" w:type="dxa"/>
+            <w:tcBorders>
+              <w:left w:val="single" w:sz="2" w:space="0" w:color="000000"/>
+              <w:bottom w:val="single" w:sz="2" w:space="0" w:color="000000"/>
+              <w:right w:val="single" w:sz="2" w:space="0" w:color="000000"/>
+            </w:tcBorders>
+          </w:tcPr>
+          <w:p>
+            <w:pPr>
+              <w:pStyle w:val="TableContents"/>
+              <w:rPr/>
+            </w:pPr>
+            <w:r>
+              <w:rPr/>
+            </w:r>
+          </w:p>
+        </w:tc>
+      </w:tr>
+      <w:tr>
+        <w:trPr/>
+        <w:tc>
+          <w:tcPr>
+            <w:tcW w:w="1994" w:type="dxa"/>
+            <w:tcBorders>
+              <w:left w:val="single" w:sz="2" w:space="0" w:color="000000"/>
+              <w:bottom w:val="single" w:sz="2" w:space="0" w:color="000000"/>
+            </w:tcBorders>
+          </w:tcPr>
+          <w:p>
+            <w:pPr>
+              <w:pStyle w:val="TableContents"/>
+              <w:rPr/>
+            </w:pPr>
+            <w:r>
+              <w:rPr/>
+              <w:t>blurb</w:t>
+            </w:r>
+          </w:p>
+        </w:tc>
+        <w:tc>
+          <w:tcPr>
+            <w:tcW w:w="1994" w:type="dxa"/>
+            <w:tcBorders>
+              <w:left w:val="single" w:sz="2" w:space="0" w:color="000000"/>
+              <w:bottom w:val="single" w:sz="2" w:space="0" w:color="000000"/>
+            </w:tcBorders>
+          </w:tcPr>
+          <w:p>
+            <w:pPr>
+              <w:pStyle w:val="TableContents"/>
+              <w:rPr/>
+            </w:pPr>
+            <w:r>
+              <w:rPr/>
+              <w:t>db</w:t>
+            </w:r>
+          </w:p>
+        </w:tc>
+        <w:tc>
+          <w:tcPr>
+            <w:tcW w:w="4382" w:type="dxa"/>
+            <w:tcBorders>
+              <w:left w:val="single" w:sz="2" w:space="0" w:color="000000"/>
+              <w:bottom w:val="single" w:sz="2" w:space="0" w:color="000000"/>
+            </w:tcBorders>
+          </w:tcPr>
+          <w:p>
+            <w:pPr>
+              <w:pStyle w:val="TableContents"/>
+              <w:rPr/>
+            </w:pPr>
+            <w:r>
+              <w:rPr/>
+              <w:t>“</w:t>
+            </w:r>
+            <w:r>
+              <w:rPr/>
+              <w:t>ad”, “b”, “h”, 0</w:t>
+            </w:r>
+          </w:p>
+        </w:tc>
+        <w:tc>
+          <w:tcPr>
+            <w:tcW w:w="1604" w:type="dxa"/>
+            <w:tcBorders>
+              <w:left w:val="single" w:sz="2" w:space="0" w:color="000000"/>
+              <w:bottom w:val="single" w:sz="2" w:space="0" w:color="000000"/>
+              <w:right w:val="single" w:sz="2" w:space="0" w:color="000000"/>
+            </w:tcBorders>
+          </w:tcPr>
+          <w:p>
+            <w:pPr>
+              <w:pStyle w:val="TableContents"/>
+              <w:rPr/>
+            </w:pPr>
+            <w:r>
+              <w:rPr/>
+            </w:r>
+          </w:p>
+        </w:tc>
+      </w:tr>
+      <w:tr>
+        <w:trPr/>
+        <w:tc>
+          <w:tcPr>
+            <w:tcW w:w="1994" w:type="dxa"/>
+            <w:tcBorders>
+              <w:left w:val="single" w:sz="2" w:space="0" w:color="000000"/>
+              <w:bottom w:val="single" w:sz="2" w:space="0" w:color="000000"/>
+            </w:tcBorders>
+          </w:tcPr>
+          <w:p>
+            <w:pPr>
+              <w:pStyle w:val="TableContents"/>
+              <w:rPr/>
+            </w:pPr>
+            <w:r>
+              <w:rPr/>
+              <w:t>buffer</w:t>
+            </w:r>
+          </w:p>
+        </w:tc>
+        <w:tc>
+          <w:tcPr>
+            <w:tcW w:w="1994" w:type="dxa"/>
+            <w:tcBorders>
+              <w:left w:val="single" w:sz="2" w:space="0" w:color="000000"/>
+              <w:bottom w:val="single" w:sz="2" w:space="0" w:color="000000"/>
+            </w:tcBorders>
+          </w:tcPr>
+          <w:p>
+            <w:pPr>
+              <w:pStyle w:val="TableContents"/>
+              <w:rPr/>
+            </w:pPr>
+            <w:r>
+              <w:rPr/>
+              <w:t>times 10</w:t>
+            </w:r>
+          </w:p>
+        </w:tc>
+        <w:tc>
+          <w:tcPr>
+            <w:tcW w:w="4382" w:type="dxa"/>
+            <w:tcBorders>
+              <w:left w:val="single" w:sz="2" w:space="0" w:color="000000"/>
+              <w:bottom w:val="single" w:sz="2" w:space="0" w:color="000000"/>
+            </w:tcBorders>
+          </w:tcPr>
+          <w:p>
+            <w:pPr>
+              <w:pStyle w:val="TableContents"/>
+              <w:rPr/>
+            </w:pPr>
+            <w:r>
+              <w:rPr/>
+              <w:t>db</w:t>
+            </w:r>
+          </w:p>
+        </w:tc>
+        <w:tc>
+          <w:tcPr>
+            <w:tcW w:w="1604" w:type="dxa"/>
+            <w:tcBorders>
+              <w:left w:val="single" w:sz="2" w:space="0" w:color="000000"/>
+              <w:bottom w:val="single" w:sz="2" w:space="0" w:color="000000"/>
+              <w:right w:val="single" w:sz="2" w:space="0" w:color="000000"/>
+            </w:tcBorders>
+          </w:tcPr>
+          <w:p>
+            <w:pPr>
+              <w:pStyle w:val="TableContents"/>
+              <w:rPr/>
+            </w:pPr>
+            <w:r>
+              <w:rPr/>
+              <w:t>14o</w:t>
+            </w:r>
+          </w:p>
+        </w:tc>
+      </w:tr>
+      <w:tr>
+        <w:trPr/>
+        <w:tc>
+          <w:tcPr>
+            <w:tcW w:w="1994" w:type="dxa"/>
+            <w:tcBorders>
+              <w:left w:val="single" w:sz="2" w:space="0" w:color="000000"/>
+              <w:bottom w:val="single" w:sz="2" w:space="0" w:color="000000"/>
+            </w:tcBorders>
+          </w:tcPr>
+          <w:p>
+            <w:pPr>
+              <w:pStyle w:val="TableContents"/>
+              <w:rPr/>
+            </w:pPr>
+            <w:r>
+              <w:rPr/>
+              <w:t>min</w:t>
+            </w:r>
+          </w:p>
+        </w:tc>
+        <w:tc>
+          <w:tcPr>
+            <w:tcW w:w="1994" w:type="dxa"/>
+            <w:tcBorders>
+              <w:left w:val="single" w:sz="2" w:space="0" w:color="000000"/>
+              <w:bottom w:val="single" w:sz="2" w:space="0" w:color="000000"/>
+            </w:tcBorders>
+          </w:tcPr>
+          <w:p>
+            <w:pPr>
+              <w:pStyle w:val="TableContents"/>
+              <w:rPr/>
+            </w:pPr>
+            <w:r>
+              <w:rPr/>
+              <w:t>dw</w:t>
+            </w:r>
+          </w:p>
+        </w:tc>
+        <w:tc>
+          <w:tcPr>
+            <w:tcW w:w="4382" w:type="dxa"/>
+            <w:tcBorders>
+              <w:left w:val="single" w:sz="2" w:space="0" w:color="000000"/>
+              <w:bottom w:val="single" w:sz="2" w:space="0" w:color="000000"/>
+            </w:tcBorders>
+          </w:tcPr>
+          <w:p>
+            <w:pPr>
+              <w:pStyle w:val="TableContents"/>
+              <w:rPr/>
+            </w:pPr>
+            <w:r>
+              <w:rPr/>
+              <w:t>-19</w:t>
+            </w:r>
+          </w:p>
+        </w:tc>
+        <w:tc>
+          <w:tcPr>
+            <w:tcW w:w="1604" w:type="dxa"/>
+            <w:tcBorders>
+              <w:left w:val="single" w:sz="2" w:space="0" w:color="000000"/>
+              <w:bottom w:val="single" w:sz="2" w:space="0" w:color="000000"/>
+              <w:right w:val="single" w:sz="2" w:space="0" w:color="000000"/>
+            </w:tcBorders>
+          </w:tcPr>
+          <w:p>
+            <w:pPr>
+              <w:pStyle w:val="TableContents"/>
+              <w:rPr/>
+            </w:pPr>
+            <w:r>
+              <w:rPr/>
+            </w:r>
+          </w:p>
+        </w:tc>
+      </w:tr>
+    </w:tbl>
+    <w:p>
+      <w:pPr>
+        <w:pStyle w:val="TextBody"/>
+        <w:spacing w:before="0" w:after="140"/>
+        <w:rPr/>
+      </w:pPr>
+      <w:r>
+        <w:rPr/>
+      </w:r>
+    </w:p>
+    <w:p>
+      <w:pPr>
+        <w:pStyle w:val="TableContents"/>
+        <w:spacing w:before="0" w:after="140"/>
+        <w:rPr>
+          <w:b w:val="false"/>
+          <w:b w:val="false"/>
+          <w:bCs w:val="false"/>
+        </w:rPr>
+      </w:pPr>
+      <w:r>
+        <w:rPr>
+          <w:b w:val="false"/>
+          <w:bCs w:val="false"/>
+        </w:rPr>
+        <w:t xml:space="preserve">pixels: </w:t>
+      </w:r>
+      <w:r>
+        <w:rPr>
+          <w:b w:val="false"/>
+          <w:bCs w:val="false"/>
+          <w:color w:val="3FAF46"/>
+        </w:rPr>
+        <w:t>0xFD, 0xFD, 0xFD, 0xFD</w:t>
+      </w:r>
+    </w:p>
+    <w:p>
+      <w:pPr>
+        <w:pStyle w:val="TableContents"/>
+        <w:spacing w:before="0" w:after="140"/>
+        <w:rPr>
+          <w:b w:val="false"/>
+          <w:b w:val="false"/>
+          <w:bCs w:val="false"/>
+        </w:rPr>
+      </w:pPr>
+      <w:r>
+        <w:rPr>
+          <w:b w:val="false"/>
+          <w:bCs w:val="false"/>
+        </w:rPr>
+        <w:t>x: 0001</w:t>
+      </w:r>
+      <w:r>
+        <w:rPr>
+          <w:b/>
+          <w:bCs/>
+        </w:rPr>
+        <w:t>0111</w:t>
+      </w:r>
+      <w:r>
+        <w:rPr>
+          <w:b w:val="false"/>
+          <w:bCs w:val="false"/>
+        </w:rPr>
+        <w:t>0011</w:t>
+      </w:r>
+      <w:r>
+        <w:rPr>
+          <w:b/>
+          <w:bCs/>
+        </w:rPr>
+        <w:t>0110</w:t>
+      </w:r>
+      <w:r>
+        <w:rPr>
+          <w:b w:val="false"/>
+          <w:bCs w:val="false"/>
+        </w:rPr>
+        <w:t>0001</w:t>
+      </w:r>
+      <w:r>
+        <w:rPr>
+          <w:b/>
+          <w:bCs/>
+        </w:rPr>
+        <w:t>0101</w:t>
+      </w:r>
+      <w:r>
+        <w:rPr>
+          <w:b w:val="false"/>
+          <w:bCs w:val="false"/>
+        </w:rPr>
+        <w:t>1101</w:t>
+      </w:r>
+      <w:r>
+        <w:rPr>
+          <w:b/>
+          <w:bCs/>
+        </w:rPr>
+        <w:t>0011b</w:t>
+      </w:r>
+      <w:r>
+        <w:rPr>
+          <w:b w:val="false"/>
+          <w:bCs w:val="false"/>
+        </w:rPr>
+        <w:t xml:space="preserve"> = 0x</w:t>
+      </w:r>
+      <w:r>
+        <w:rPr>
+          <w:b w:val="false"/>
+          <w:bCs w:val="false"/>
+          <w:color w:val="D62E4E"/>
+        </w:rPr>
+        <w:t>173615D3</w:t>
+      </w:r>
+      <w:r>
+        <w:rPr>
+          <w:b w:val="false"/>
+          <w:bCs w:val="false"/>
+        </w:rPr>
+        <w:t xml:space="preserve">h (dd→ </w:t>
+      </w:r>
+      <w:r>
+        <w:rPr>
+          <w:b w:val="false"/>
+          <w:bCs w:val="false"/>
+          <w:color w:val="C9211E"/>
+        </w:rPr>
+        <w:t>4</w:t>
+      </w:r>
+      <w:r>
+        <w:rPr>
+          <w:b w:val="false"/>
+          <w:bCs w:val="false"/>
+          <w:color w:val="C9211E"/>
+        </w:rPr>
+        <w:t>byte</w:t>
+      </w:r>
+      <w:r>
+        <w:rPr>
+          <w:b w:val="false"/>
+          <w:bCs w:val="false"/>
+        </w:rPr>
+        <w:t>)</w:t>
+      </w:r>
+    </w:p>
+    <w:p>
+      <w:pPr>
+        <w:pStyle w:val="TableContents"/>
+        <w:spacing w:before="0" w:after="140"/>
+        <w:rPr>
+          <w:b w:val="false"/>
+          <w:b w:val="false"/>
+          <w:bCs w:val="false"/>
+        </w:rPr>
+      </w:pPr>
+      <w:r>
+        <w:rPr>
+          <w:b w:val="false"/>
+          <w:bCs w:val="false"/>
+        </w:rPr>
+        <w:t xml:space="preserve">blurb: “ad”, “b”, “h”, 0 = </w:t>
+      </w:r>
+      <w:r>
+        <w:rPr>
+          <w:b/>
+          <w:bCs/>
+          <w:color w:val="729FCF"/>
+        </w:rPr>
+        <w:t>0x6164</w:t>
+      </w:r>
+      <w:r>
+        <w:rPr>
+          <w:b w:val="false"/>
+          <w:bCs w:val="false"/>
+          <w:color w:val="729FCF"/>
+        </w:rPr>
+        <w:t xml:space="preserve">, 0x62, 0x68, 0x0 </w:t>
+      </w:r>
+      <w:r>
+        <w:rPr>
+          <w:b w:val="false"/>
+          <w:bCs w:val="false"/>
+          <w:color w:val="729FCF"/>
+          <w:highlight w:val="yellow"/>
+        </w:rPr>
+        <w:t>(</w:t>
+      </w:r>
+      <w:r>
+        <w:rPr>
+          <w:b w:val="false"/>
+          <w:bCs w:val="false"/>
+          <w:color w:val="FF0000"/>
+          <w:highlight w:val="yellow"/>
+        </w:rPr>
+        <w:t>db →1byte, not a multi-byte!!!)</w:t>
+      </w:r>
+    </w:p>
+    <w:p>
+      <w:pPr>
+        <w:pStyle w:val="TableContents"/>
+        <w:spacing w:before="0" w:after="140"/>
+        <w:rPr>
+          <w:b w:val="false"/>
+          <w:b w:val="false"/>
+          <w:bCs w:val="false"/>
+        </w:rPr>
+      </w:pPr>
+      <w:r>
+        <w:rPr>
+          <w:b w:val="false"/>
+          <w:bCs w:val="false"/>
+        </w:rPr>
+        <w:t xml:space="preserve">buffer: </w:t>
+      </w:r>
+      <w:r>
+        <w:rPr>
+          <w:b w:val="false"/>
+          <w:bCs w:val="false"/>
+          <w:color w:val="FFA6A6"/>
+        </w:rPr>
+        <w:t>0x0C, 0x0C, 0x0C, 0x0C, 0x0C, 0x0C, 0x0C, 0x0C, 0x0C, 0x0C</w:t>
+      </w:r>
+    </w:p>
+    <w:p>
+      <w:pPr>
+        <w:pStyle w:val="TableContents"/>
+        <w:spacing w:before="0" w:after="140"/>
+        <w:rPr>
+          <w:b w:val="false"/>
+          <w:b w:val="false"/>
+          <w:bCs w:val="false"/>
+        </w:rPr>
+      </w:pPr>
+      <w:r>
+        <w:rPr>
+          <w:b w:val="false"/>
+          <w:bCs w:val="false"/>
+        </w:rPr>
+        <w:t>min: -</w:t>
+      </w:r>
+      <w:r>
+        <w:rPr>
+          <w:b w:val="false"/>
+          <w:bCs w:val="false"/>
+        </w:rPr>
+        <w:t xml:space="preserve">19 = </w:t>
+      </w:r>
+      <w:r>
+        <w:rPr>
+          <w:b w:val="false"/>
+          <w:bCs w:val="false"/>
+          <w:color w:val="FF0000"/>
+        </w:rPr>
+        <w:t>0x</w:t>
+      </w:r>
+      <w:r>
+        <w:rPr>
+          <w:b w:val="false"/>
+          <w:bCs w:val="false"/>
+          <w:color w:val="FF0000"/>
+        </w:rPr>
+        <w:t>FF</w:t>
+      </w:r>
+      <w:r>
+        <w:rPr>
+          <w:b w:val="false"/>
+          <w:bCs w:val="false"/>
+          <w:color w:val="FF0000"/>
+        </w:rPr>
+        <w:t>ED</w:t>
+      </w:r>
+      <w:r>
+        <w:rPr>
+          <w:b w:val="false"/>
+          <w:bCs w:val="false"/>
+        </w:rPr>
+        <w:t xml:space="preserve"> (dw → </w:t>
+      </w:r>
+      <w:r>
+        <w:rPr>
+          <w:b w:val="false"/>
+          <w:bCs w:val="false"/>
+        </w:rPr>
+        <w:t>2</w:t>
+      </w:r>
+      <w:r>
+        <w:rPr>
+          <w:b w:val="false"/>
+          <w:bCs w:val="false"/>
+        </w:rPr>
+        <w:t>byte)</w:t>
+      </w:r>
+    </w:p>
+    <w:p>
+      <w:pPr>
+        <w:pStyle w:val="TableContents"/>
+        <w:spacing w:before="0" w:after="140"/>
+        <w:rPr>
+          <w:b w:val="false"/>
+          <w:b w:val="false"/>
+          <w:bCs w:val="false"/>
+        </w:rPr>
+      </w:pPr>
+      <w:r>
+        <w:rPr>
+          <w:b w:val="false"/>
+          <w:bCs w:val="false"/>
+        </w:rPr>
+      </w:r>
+    </w:p>
+    <w:p>
+      <w:pPr>
+        <w:pStyle w:val="TableContents"/>
+        <w:spacing w:before="0" w:after="140"/>
+        <w:rPr>
+          <w:b/>
+          <w:b/>
+          <w:bCs/>
+        </w:rPr>
+      </w:pPr>
+      <w:r>
+        <w:rPr>
+          <w:b w:val="false"/>
+          <w:bCs w:val="false"/>
+          <w:color w:val="3FAF46"/>
+        </w:rPr>
+        <w:t>FD,FD,FD,FD</w:t>
+      </w:r>
+      <w:r>
+        <w:rPr>
+          <w:b w:val="false"/>
+          <w:bCs w:val="false"/>
+          <w:color w:val="81D41A"/>
+        </w:rPr>
+        <w:t>,</w:t>
+      </w:r>
+      <w:r>
+        <w:rPr>
+          <w:b w:val="false"/>
+          <w:bCs w:val="false"/>
+          <w:color w:val="D62E4E"/>
+        </w:rPr>
+        <w:t>D3</w:t>
+      </w:r>
+      <w:r>
+        <w:rPr>
+          <w:b w:val="false"/>
+          <w:bCs w:val="false"/>
+          <w:color w:val="D62E4E"/>
+        </w:rPr>
+        <w:t>,</w:t>
+      </w:r>
+      <w:r>
+        <w:rPr>
+          <w:rFonts w:eastAsia="Nimbus Sans" w:cs="Noto Sans Devanagari"/>
+          <w:b w:val="false"/>
+          <w:bCs w:val="false"/>
+          <w:color w:val="D62E4E"/>
+          <w:kern w:val="2"/>
+          <w:sz w:val="24"/>
+          <w:szCs w:val="24"/>
+          <w:lang w:val="en-US" w:eastAsia="zh-CN" w:bidi="hi-IN"/>
+        </w:rPr>
+        <w:t>15</w:t>
+      </w:r>
+      <w:r>
+        <w:rPr>
+          <w:b w:val="false"/>
+          <w:bCs w:val="false"/>
+          <w:color w:val="D62E4E"/>
+        </w:rPr>
+        <w:t>,</w:t>
+      </w:r>
+      <w:r>
+        <w:rPr>
+          <w:b w:val="false"/>
+          <w:bCs w:val="false"/>
+          <w:color w:val="D62E4E"/>
+        </w:rPr>
+        <w:t>36</w:t>
+      </w:r>
+      <w:r>
+        <w:rPr>
+          <w:b w:val="false"/>
+          <w:bCs w:val="false"/>
+          <w:color w:val="D62E4E"/>
+        </w:rPr>
+        <w:t>,</w:t>
+      </w:r>
+      <w:r>
+        <w:rPr>
+          <w:b w:val="false"/>
+          <w:bCs w:val="false"/>
+          <w:color w:val="D62E4E"/>
+        </w:rPr>
+        <w:t>17</w:t>
+      </w:r>
+      <w:r>
+        <w:rPr>
+          <w:b w:val="false"/>
+          <w:bCs w:val="false"/>
+          <w:color w:val="729FCF"/>
+        </w:rPr>
+        <w:t>,</w:t>
+      </w:r>
+      <w:r>
+        <w:rPr>
+          <w:b/>
+          <w:bCs/>
+          <w:color w:val="729FCF"/>
+        </w:rPr>
+        <w:t>61</w:t>
+      </w:r>
+      <w:r>
+        <w:rPr>
+          <w:b w:val="false"/>
+          <w:bCs w:val="false"/>
+          <w:color w:val="729FCF"/>
+        </w:rPr>
+        <w:t>,</w:t>
+      </w:r>
+      <w:r>
+        <w:rPr>
+          <w:b/>
+          <w:bCs/>
+          <w:color w:val="729FCF"/>
+        </w:rPr>
+        <w:t>64,</w:t>
+      </w:r>
+      <w:r>
+        <w:rPr>
+          <w:b w:val="false"/>
+          <w:bCs w:val="false"/>
+          <w:color w:val="729FCF"/>
+        </w:rPr>
+        <w:t xml:space="preserve"> </w:t>
+      </w:r>
+      <w:r>
+        <w:rPr>
+          <w:b w:val="false"/>
+          <w:bCs w:val="false"/>
+          <w:color w:val="729FCF"/>
+        </w:rPr>
+        <w:t>62,68,0</w:t>
+      </w:r>
+      <w:r>
+        <w:rPr>
+          <w:b w:val="false"/>
+          <w:bCs w:val="false"/>
+        </w:rPr>
+        <w:t>,</w:t>
+      </w:r>
+      <w:r>
+        <w:rPr>
+          <w:b w:val="false"/>
+          <w:bCs w:val="false"/>
+          <w:color w:val="FFA6A6"/>
+        </w:rPr>
+        <w:t>0C, 0C, 0C, 0C, 0C, 0C, 0C, 0C, 0C, 0C</w:t>
+      </w:r>
+      <w:r>
+        <w:rPr>
+          <w:b/>
+          <w:bCs/>
+        </w:rPr>
+        <w:t>,</w:t>
+      </w:r>
+      <w:r>
+        <w:rPr>
+          <w:b w:val="false"/>
+          <w:bCs w:val="false"/>
+        </w:rPr>
+        <w:t xml:space="preserve"> </w:t>
+      </w:r>
+      <w:r>
+        <w:rPr>
+          <w:b/>
+          <w:bCs/>
+          <w:color w:val="FF0000"/>
+        </w:rPr>
+        <w:t xml:space="preserve">ED, </w:t>
+      </w:r>
+      <w:r>
+        <w:rPr>
+          <w:b/>
+          <w:bCs/>
+          <w:color w:val="FF0000"/>
+        </w:rPr>
+        <w:t>FF</w:t>
+      </w:r>
+    </w:p>
+    <w:p>
+      <w:pPr>
+        <w:pStyle w:val="TableContents"/>
+        <w:spacing w:before="0" w:after="140"/>
+        <w:rPr>
+          <w:b/>
+          <w:b/>
+          <w:bCs/>
+        </w:rPr>
+      </w:pPr>
+      <w:r>
+        <w:rPr/>
+      </w:r>
+    </w:p>
+    <w:p>
+      <w:pPr>
+        <w:pStyle w:val="TableContents"/>
+        <w:spacing w:before="0" w:after="140"/>
+        <w:rPr>
+          <w:b/>
+          <w:b/>
+          <w:bCs/>
+        </w:rPr>
+      </w:pPr>
+      <w:r>
+        <w:rPr>
+          <w:b w:val="false"/>
+          <w:bCs w:val="false"/>
+          <w:color w:val="auto"/>
+        </w:rPr>
+        <w:t>&gt;&gt;&gt; objdump -s -j .data a.out</w:t>
+      </w:r>
+    </w:p>
+    <w:p>
+      <w:pPr>
+        <w:pStyle w:val="TableContents"/>
+        <w:spacing w:before="0" w:after="140"/>
+        <w:rPr>
+          <w:b/>
+          <w:b/>
+          <w:bCs/>
+        </w:rPr>
+      </w:pPr>
+      <w:r>
+        <w:rPr>
+          <w:b w:val="false"/>
+          <w:bCs w:val="false"/>
+          <w:color w:val="auto"/>
+        </w:rPr>
+        <w:t>a.out:     file format elf64-x86-64</w:t>
+      </w:r>
+    </w:p>
+    <w:p>
+      <w:pPr>
+        <w:pStyle w:val="TableContents"/>
+        <w:spacing w:before="0" w:after="140"/>
+        <w:rPr>
+          <w:b/>
+          <w:b/>
+          <w:bCs/>
+        </w:rPr>
+      </w:pPr>
+      <w:r>
+        <w:rPr>
+          <w:b w:val="false"/>
+          <w:bCs w:val="false"/>
+          <w:color w:val="auto"/>
+        </w:rPr>
+      </w:r>
+    </w:p>
+    <w:p>
+      <w:pPr>
+        <w:pStyle w:val="TableContents"/>
+        <w:spacing w:before="0" w:after="140"/>
+        <w:rPr>
+          <w:b/>
+          <w:b/>
+          <w:bCs/>
+        </w:rPr>
+      </w:pPr>
+      <w:r>
+        <w:rPr>
+          <w:b w:val="false"/>
+          <w:bCs w:val="false"/>
+          <w:color w:val="auto"/>
+        </w:rPr>
+        <w:t>Contents of section .data:</w:t>
+      </w:r>
+    </w:p>
+    <w:p>
+      <w:pPr>
+        <w:pStyle w:val="TableContents"/>
+        <w:spacing w:before="0" w:after="140"/>
+        <w:rPr>
+          <w:b/>
+          <w:b/>
+          <w:bCs/>
+        </w:rPr>
+      </w:pPr>
+      <w:r>
+        <w:rPr>
+          <w:b w:val="false"/>
+          <w:bCs w:val="false"/>
+          <w:color w:val="auto"/>
+        </w:rPr>
+        <w:t xml:space="preserve"> </w:t>
+      </w:r>
+      <w:r>
+        <w:rPr>
+          <w:b w:val="false"/>
+          <w:bCs w:val="false"/>
+          <w:color w:val="auto"/>
+        </w:rPr>
+        <w:t xml:space="preserve">402000 </w:t>
+      </w:r>
+      <w:r>
+        <w:rPr>
+          <w:b w:val="false"/>
+          <w:bCs w:val="false"/>
+          <w:color w:val="77BC65"/>
+        </w:rPr>
+        <w:t>fdfdfdfd</w:t>
+      </w:r>
+      <w:r>
+        <w:rPr>
+          <w:b w:val="false"/>
+          <w:bCs w:val="false"/>
+          <w:color w:val="auto"/>
+        </w:rPr>
+        <w:t xml:space="preserve"> </w:t>
+      </w:r>
+      <w:r>
+        <w:rPr>
+          <w:b w:val="false"/>
+          <w:bCs w:val="false"/>
+          <w:color w:val="D62E4E"/>
+        </w:rPr>
+        <w:t>d3153617</w:t>
+      </w:r>
+      <w:r>
+        <w:rPr>
+          <w:b w:val="false"/>
+          <w:bCs w:val="false"/>
+          <w:color w:val="auto"/>
+        </w:rPr>
+        <w:t xml:space="preserve"> </w:t>
+      </w:r>
+      <w:r>
+        <w:rPr>
+          <w:b w:val="false"/>
+          <w:bCs w:val="false"/>
+          <w:color w:val="729FCF"/>
+        </w:rPr>
+        <w:t>61646268 00</w:t>
+      </w:r>
+      <w:r>
+        <w:rPr>
+          <w:b w:val="false"/>
+          <w:bCs w:val="false"/>
+          <w:color w:val="EC9BA4"/>
+        </w:rPr>
+        <w:t xml:space="preserve">0c0c0c </w:t>
+      </w:r>
+      <w:r>
+        <w:rPr>
+          <w:b w:val="false"/>
+          <w:bCs w:val="false"/>
+          <w:color w:val="auto"/>
+        </w:rPr>
+        <w:t xml:space="preserve"> ......6.adbh....</w:t>
+      </w:r>
+    </w:p>
+    <w:p>
+      <w:pPr>
+        <w:pStyle w:val="TableContents"/>
+        <w:spacing w:before="0" w:after="140"/>
+        <w:rPr>
+          <w:b/>
+          <w:b/>
+          <w:bCs/>
+        </w:rPr>
+      </w:pPr>
+      <w:r>
+        <w:rPr>
+          <w:b w:val="false"/>
+          <w:bCs w:val="false"/>
+          <w:color w:val="auto"/>
+        </w:rPr>
+        <w:t xml:space="preserve"> </w:t>
+      </w:r>
+      <w:r>
+        <w:rPr>
+          <w:b w:val="false"/>
+          <w:bCs w:val="false"/>
+          <w:color w:val="auto"/>
+        </w:rPr>
+        <w:t xml:space="preserve">402010 </w:t>
+      </w:r>
+      <w:r>
+        <w:rPr>
+          <w:b w:val="false"/>
+          <w:bCs w:val="false"/>
+          <w:color w:val="EC9BA4"/>
+        </w:rPr>
+        <w:t>0c0c0c0c 0c0c0c</w:t>
+      </w:r>
+      <w:r>
+        <w:rPr>
+          <w:b w:val="false"/>
+          <w:bCs w:val="false"/>
+          <w:color w:val="FF0000"/>
+        </w:rPr>
+        <w:t xml:space="preserve">ed ff </w:t>
+      </w:r>
+      <w:r>
+        <w:rPr>
+          <w:b w:val="false"/>
+          <w:bCs w:val="false"/>
+          <w:color w:val="auto"/>
+        </w:rPr>
+        <w:t xml:space="preserve">                .........       </w:t>
+      </w:r>
+    </w:p>
+    <w:p>
+      <w:pPr>
+        <w:pStyle w:val="TableContents"/>
+        <w:spacing w:before="0" w:after="140"/>
+        <w:rPr>
+          <w:b/>
+          <w:b/>
+          <w:bCs/>
+        </w:rPr>
+      </w:pPr>
+      <w:r>
+        <w:rPr>
+          <w:b w:val="false"/>
+          <w:bCs w:val="false"/>
+          <w:color w:val="auto"/>
+        </w:rPr>
+      </w:r>
+    </w:p>
+    <w:p>
+      <w:pPr>
+        <w:pStyle w:val="TableContents"/>
+        <w:spacing w:before="0" w:after="140"/>
+        <w:rPr>
+          <w:b/>
+          <w:b/>
+          <w:bCs/>
+        </w:rPr>
+      </w:pPr>
+      <w:r>
+        <w:rPr>
+          <w:b w:val="false"/>
+          <w:bCs w:val="false"/>
+          <w:color w:val="auto"/>
+        </w:rPr>
+        <w:t xml:space="preserve">&gt;&gt;&gt; </w:t>
+      </w:r>
+      <w:r>
+        <w:rPr>
+          <w:b w:val="false"/>
+          <w:bCs w:val="false"/>
+          <w:color w:val="auto"/>
+        </w:rPr>
+        <w:t xml:space="preserve">objdump -s -j .data little.o </w:t>
+      </w:r>
+    </w:p>
+    <w:p>
+      <w:pPr>
+        <w:pStyle w:val="TableContents"/>
+        <w:spacing w:before="0" w:after="140"/>
+        <w:rPr>
+          <w:b/>
+          <w:b/>
+          <w:bCs/>
+        </w:rPr>
+      </w:pPr>
+      <w:r>
+        <w:rPr>
+          <w:b w:val="false"/>
+          <w:bCs w:val="false"/>
+          <w:color w:val="auto"/>
+        </w:rPr>
+        <w:t>little.o:     file format elf64-x86-64</w:t>
+      </w:r>
+    </w:p>
+    <w:p>
+      <w:pPr>
+        <w:pStyle w:val="TableContents"/>
+        <w:spacing w:before="0" w:after="140"/>
+        <w:rPr>
+          <w:b/>
+          <w:b/>
+          <w:bCs/>
+        </w:rPr>
+      </w:pPr>
+      <w:r>
+        <w:rPr>
+          <w:b w:val="false"/>
+          <w:bCs w:val="false"/>
+          <w:color w:val="auto"/>
+        </w:rPr>
+      </w:r>
+    </w:p>
+    <w:p>
+      <w:pPr>
+        <w:pStyle w:val="TableContents"/>
+        <w:spacing w:before="0" w:after="140"/>
+        <w:rPr>
+          <w:b/>
+          <w:b/>
+          <w:bCs/>
+        </w:rPr>
+      </w:pPr>
+      <w:r>
+        <w:rPr>
+          <w:b w:val="false"/>
+          <w:bCs w:val="false"/>
+          <w:color w:val="auto"/>
+        </w:rPr>
+        <w:t>Contents of section .data:</w:t>
+      </w:r>
+    </w:p>
+    <w:p>
+      <w:pPr>
+        <w:pStyle w:val="TableContents"/>
+        <w:spacing w:before="0" w:after="140"/>
+        <w:rPr>
+          <w:b/>
+          <w:b/>
+          <w:bCs/>
+        </w:rPr>
+      </w:pPr>
+      <w:r>
+        <w:rPr>
+          <w:b w:val="false"/>
+          <w:bCs w:val="false"/>
+          <w:color w:val="auto"/>
+        </w:rPr>
+        <w:t xml:space="preserve"> </w:t>
+      </w:r>
+      <w:r>
+        <w:rPr>
+          <w:b w:val="false"/>
+          <w:bCs w:val="false"/>
+          <w:color w:val="auto"/>
+        </w:rPr>
+        <w:t xml:space="preserve">0000 </w:t>
+      </w:r>
+      <w:r>
+        <w:rPr>
+          <w:b w:val="false"/>
+          <w:bCs w:val="false"/>
+          <w:color w:val="3FAF46"/>
+        </w:rPr>
+        <w:t>fdfdfdfd</w:t>
+      </w:r>
+      <w:r>
+        <w:rPr>
+          <w:b w:val="false"/>
+          <w:bCs w:val="false"/>
+          <w:color w:val="auto"/>
+        </w:rPr>
+        <w:t xml:space="preserve"> </w:t>
+      </w:r>
+      <w:r>
+        <w:rPr>
+          <w:b w:val="false"/>
+          <w:bCs w:val="false"/>
+          <w:color w:val="D62E4E"/>
+        </w:rPr>
+        <w:t>d3153617</w:t>
+      </w:r>
+      <w:r>
+        <w:rPr>
+          <w:b w:val="false"/>
+          <w:bCs w:val="false"/>
+          <w:color w:val="auto"/>
+        </w:rPr>
+        <w:t xml:space="preserve"> </w:t>
+      </w:r>
+      <w:r>
+        <w:rPr>
+          <w:b w:val="false"/>
+          <w:bCs w:val="false"/>
+          <w:color w:val="729FCF"/>
+        </w:rPr>
+        <w:t>61646268 00</w:t>
+      </w:r>
+      <w:r>
+        <w:rPr>
+          <w:b w:val="false"/>
+          <w:bCs w:val="false"/>
+          <w:color w:val="EC9BA4"/>
+        </w:rPr>
+        <w:t>0c0c0c</w:t>
+      </w:r>
+      <w:r>
+        <w:rPr>
+          <w:b w:val="false"/>
+          <w:bCs w:val="false"/>
+          <w:color w:val="auto"/>
+        </w:rPr>
+        <w:t xml:space="preserve">  ......6.adbh....</w:t>
+      </w:r>
+    </w:p>
+    <w:p>
+      <w:pPr>
+        <w:pStyle w:val="TableContents"/>
+        <w:spacing w:before="0" w:after="140"/>
+        <w:rPr>
+          <w:b/>
+          <w:b/>
+          <w:bCs/>
+        </w:rPr>
+      </w:pPr>
+      <w:r>
+        <w:rPr>
+          <w:b w:val="false"/>
+          <w:bCs w:val="false"/>
+          <w:color w:val="auto"/>
+        </w:rPr>
+        <w:t xml:space="preserve"> </w:t>
+      </w:r>
+      <w:r>
+        <w:rPr>
+          <w:b w:val="false"/>
+          <w:bCs w:val="false"/>
+          <w:color w:val="auto"/>
+        </w:rPr>
+        <w:t xml:space="preserve">0010 </w:t>
+      </w:r>
+      <w:r>
+        <w:rPr>
+          <w:b w:val="false"/>
+          <w:bCs w:val="false"/>
+          <w:color w:val="EC9BA4"/>
+        </w:rPr>
+        <w:t>0c0c0c0c 0c0c0c</w:t>
+      </w:r>
+      <w:r>
+        <w:rPr>
+          <w:b w:val="false"/>
+          <w:bCs w:val="false"/>
+          <w:color w:val="FF0000"/>
+        </w:rPr>
+        <w:t>ed ff</w:t>
+      </w:r>
+      <w:r>
+        <w:rPr>
+          <w:b w:val="false"/>
+          <w:bCs w:val="false"/>
+          <w:color w:val="auto"/>
+        </w:rPr>
+        <w:t xml:space="preserve">                 .........       </w:t>
       </w:r>
     </w:p>
     <w:sectPr>
@@ -937,6 +3444,152 @@
   <w:abstractNum w:abstractNumId="2">
     <w:lvl w:ilvl="0">
       <w:start w:val="1"/>
+      <w:numFmt w:val="bullet"/>
+      <w:lvlText w:val=""/>
+      <w:lvlJc w:val="left"/>
+      <w:pPr>
+        <w:tabs>
+          <w:tab w:val="num" w:pos="707"/>
+        </w:tabs>
+        <w:ind w:left="707" w:hanging="283"/>
+      </w:pPr>
+      <w:rPr>
+        <w:rFonts w:ascii="Symbol" w:hAnsi="Symbol" w:cs="Symbol" w:hint="default"/>
+        <w:rFonts w:cs="OpenSymbol"/>
+      </w:rPr>
+    </w:lvl>
+    <w:lvl w:ilvl="1">
+      <w:start w:val="1"/>
+      <w:numFmt w:val="bullet"/>
+      <w:lvlText w:val=""/>
+      <w:lvlJc w:val="left"/>
+      <w:pPr>
+        <w:tabs>
+          <w:tab w:val="num" w:pos="1414"/>
+        </w:tabs>
+        <w:ind w:left="1414" w:hanging="283"/>
+      </w:pPr>
+      <w:rPr>
+        <w:rFonts w:ascii="Symbol" w:hAnsi="Symbol" w:cs="Symbol" w:hint="default"/>
+        <w:rFonts w:cs="OpenSymbol"/>
+      </w:rPr>
+    </w:lvl>
+    <w:lvl w:ilvl="2">
+      <w:start w:val="1"/>
+      <w:numFmt w:val="bullet"/>
+      <w:lvlText w:val=""/>
+      <w:lvlJc w:val="left"/>
+      <w:pPr>
+        <w:tabs>
+          <w:tab w:val="num" w:pos="2121"/>
+        </w:tabs>
+        <w:ind w:left="2121" w:hanging="283"/>
+      </w:pPr>
+      <w:rPr>
+        <w:rFonts w:ascii="Symbol" w:hAnsi="Symbol" w:cs="Symbol" w:hint="default"/>
+        <w:rFonts w:cs="OpenSymbol"/>
+      </w:rPr>
+    </w:lvl>
+    <w:lvl w:ilvl="3">
+      <w:start w:val="1"/>
+      <w:numFmt w:val="bullet"/>
+      <w:lvlText w:val=""/>
+      <w:lvlJc w:val="left"/>
+      <w:pPr>
+        <w:tabs>
+          <w:tab w:val="num" w:pos="2828"/>
+        </w:tabs>
+        <w:ind w:left="2828" w:hanging="283"/>
+      </w:pPr>
+      <w:rPr>
+        <w:rFonts w:ascii="Symbol" w:hAnsi="Symbol" w:cs="Symbol" w:hint="default"/>
+        <w:rFonts w:cs="OpenSymbol"/>
+      </w:rPr>
+    </w:lvl>
+    <w:lvl w:ilvl="4">
+      <w:start w:val="1"/>
+      <w:numFmt w:val="bullet"/>
+      <w:lvlText w:val=""/>
+      <w:lvlJc w:val="left"/>
+      <w:pPr>
+        <w:tabs>
+          <w:tab w:val="num" w:pos="3535"/>
+        </w:tabs>
+        <w:ind w:left="3535" w:hanging="283"/>
+      </w:pPr>
+      <w:rPr>
+        <w:rFonts w:ascii="Symbol" w:hAnsi="Symbol" w:cs="Symbol" w:hint="default"/>
+        <w:rFonts w:cs="OpenSymbol"/>
+      </w:rPr>
+    </w:lvl>
+    <w:lvl w:ilvl="5">
+      <w:start w:val="1"/>
+      <w:numFmt w:val="bullet"/>
+      <w:lvlText w:val=""/>
+      <w:lvlJc w:val="left"/>
+      <w:pPr>
+        <w:tabs>
+          <w:tab w:val="num" w:pos="4242"/>
+        </w:tabs>
+        <w:ind w:left="4242" w:hanging="283"/>
+      </w:pPr>
+      <w:rPr>
+        <w:rFonts w:ascii="Symbol" w:hAnsi="Symbol" w:cs="Symbol" w:hint="default"/>
+        <w:rFonts w:cs="OpenSymbol"/>
+      </w:rPr>
+    </w:lvl>
+    <w:lvl w:ilvl="6">
+      <w:start w:val="1"/>
+      <w:numFmt w:val="bullet"/>
+      <w:lvlText w:val=""/>
+      <w:lvlJc w:val="left"/>
+      <w:pPr>
+        <w:tabs>
+          <w:tab w:val="num" w:pos="4949"/>
+        </w:tabs>
+        <w:ind w:left="4949" w:hanging="283"/>
+      </w:pPr>
+      <w:rPr>
+        <w:rFonts w:ascii="Symbol" w:hAnsi="Symbol" w:cs="Symbol" w:hint="default"/>
+        <w:rFonts w:cs="OpenSymbol"/>
+      </w:rPr>
+    </w:lvl>
+    <w:lvl w:ilvl="7">
+      <w:start w:val="1"/>
+      <w:numFmt w:val="bullet"/>
+      <w:lvlText w:val=""/>
+      <w:lvlJc w:val="left"/>
+      <w:pPr>
+        <w:tabs>
+          <w:tab w:val="num" w:pos="5656"/>
+        </w:tabs>
+        <w:ind w:left="5656" w:hanging="283"/>
+      </w:pPr>
+      <w:rPr>
+        <w:rFonts w:ascii="Symbol" w:hAnsi="Symbol" w:cs="Symbol" w:hint="default"/>
+        <w:rFonts w:cs="OpenSymbol"/>
+      </w:rPr>
+    </w:lvl>
+    <w:lvl w:ilvl="8">
+      <w:start w:val="1"/>
+      <w:numFmt w:val="bullet"/>
+      <w:lvlText w:val=""/>
+      <w:lvlJc w:val="left"/>
+      <w:pPr>
+        <w:tabs>
+          <w:tab w:val="num" w:pos="6363"/>
+        </w:tabs>
+        <w:ind w:left="6363" w:hanging="283"/>
+      </w:pPr>
+      <w:rPr>
+        <w:rFonts w:ascii="Symbol" w:hAnsi="Symbol" w:cs="Symbol" w:hint="default"/>
+        <w:rFonts w:cs="OpenSymbol"/>
+      </w:rPr>
+    </w:lvl>
+  </w:abstractNum>
+  <w:abstractNum w:abstractNumId="3">
+    <w:lvl w:ilvl="0">
+      <w:start w:val="1"/>
       <w:numFmt w:val="none"/>
       <w:suff w:val="nothing"/>
       <w:lvlText w:val=""/>
@@ -1031,6 +3684,9 @@
   </w:num>
   <w:num w:numId="2">
     <w:abstractNumId w:val="2"/>
+  </w:num>
+  <w:num w:numId="3">
+    <w:abstractNumId w:val="3"/>
   </w:num>
 </w:numbering>
 </file>
@@ -1042,6 +3698,7 @@
       <w:rPr>
         <w:rFonts w:ascii="Nimbus Roman" w:hAnsi="Nimbus Roman" w:eastAsia="Nimbus Sans" w:cs="Noto Sans Devanagari"/>
         <w:kern w:val="2"/>
+        <w:sz w:val="20"/>
         <w:szCs w:val="24"/>
         <w:lang w:val="en-US" w:eastAsia="zh-CN" w:bidi="hi-IN"/>
       </w:rPr>
@@ -1180,5 +3837,55 @@
       <w:szCs w:val="20"/>
     </w:rPr>
   </w:style>
+  <w:style w:type="paragraph" w:styleId="TableContents">
+    <w:name w:val="Table Contents"/>
+    <w:basedOn w:val="Normal"/>
+    <w:qFormat/>
+    <w:pPr>
+      <w:suppressLineNumbers/>
+    </w:pPr>
+    <w:rPr/>
+  </w:style>
+  <w:style w:type="paragraph" w:styleId="TableHeading">
+    <w:name w:val="Table Heading"/>
+    <w:basedOn w:val="TableContents"/>
+    <w:qFormat/>
+    <w:pPr>
+      <w:suppressLineNumbers/>
+      <w:jc w:val="center"/>
+    </w:pPr>
+    <w:rPr>
+      <w:b/>
+      <w:bCs/>
+    </w:rPr>
+  </w:style>
+  <w:style w:type="paragraph" w:styleId="IndexHeading">
+    <w:name w:val="Index Heading"/>
+    <w:basedOn w:val="Heading"/>
+    <w:pPr>
+      <w:suppressLineNumbers/>
+      <w:ind w:left="0" w:hanging="0"/>
+    </w:pPr>
+    <w:rPr>
+      <w:b/>
+      <w:bCs/>
+      <w:sz w:val="32"/>
+      <w:szCs w:val="32"/>
+    </w:rPr>
+  </w:style>
+  <w:style w:type="paragraph" w:styleId="ContentsHeading">
+    <w:name w:val="TOA Heading"/>
+    <w:basedOn w:val="IndexHeading"/>
+    <w:pPr>
+      <w:suppressLineNumbers/>
+      <w:ind w:left="0" w:hanging="0"/>
+    </w:pPr>
+    <w:rPr>
+      <w:b/>
+      <w:bCs/>
+      <w:sz w:val="32"/>
+      <w:szCs w:val="32"/>
+    </w:rPr>
+  </w:style>
 </w:styles>
 </file>
</xml_diff>

<commit_message>
CMP insturcion added. Little endian added
</commit_message>
<xml_diff>
--- a/docs/LowLevelProgramming.docx
+++ b/docs/LowLevelProgramming.docx
@@ -13,13 +13,7 @@
         <w:rPr>
           <w:rStyle w:val="SourceText"/>
         </w:rPr>
-        <w:t xml:space="preserve">1) </w:t>
-      </w:r>
-      <w:r>
-        <w:rPr>
-          <w:rStyle w:val="SourceText"/>
-        </w:rPr>
-        <w:t>LEA vs MOV</w:t>
+        <w:t>1) LEA vs MOV</w:t>
       </w:r>
     </w:p>
     <w:p>
@@ -66,7 +60,7 @@
         <w:pStyle w:val="TextBody"/>
         <w:numPr>
           <w:ilvl w:val="0"/>
-          <w:numId w:val="1"/>
+          <w:numId w:val="2"/>
         </w:numPr>
         <w:tabs>
           <w:tab w:val="clear" w:pos="709"/>
@@ -812,8 +806,8 @@
       </w:tblPr>
       <w:tblGrid>
         <w:gridCol w:w="509"/>
-        <w:gridCol w:w="1986"/>
-        <w:gridCol w:w="1834"/>
+        <w:gridCol w:w="1985"/>
+        <w:gridCol w:w="1835"/>
       </w:tblGrid>
       <w:tr>
         <w:trPr/>
@@ -836,7 +830,7 @@
         </w:tc>
         <w:tc>
           <w:tcPr>
-            <w:tcW w:w="1986" w:type="dxa"/>
+            <w:tcW w:w="1985" w:type="dxa"/>
             <w:tcBorders/>
             <w:vAlign w:val="center"/>
           </w:tcPr>
@@ -853,7 +847,7 @@
         </w:tc>
         <w:tc>
           <w:tcPr>
-            <w:tcW w:w="1834" w:type="dxa"/>
+            <w:tcW w:w="1835" w:type="dxa"/>
             <w:tcBorders/>
             <w:vAlign w:val="center"/>
           </w:tcPr>
@@ -890,7 +884,7 @@
         </w:tc>
         <w:tc>
           <w:tcPr>
-            <w:tcW w:w="1986" w:type="dxa"/>
+            <w:tcW w:w="1985" w:type="dxa"/>
             <w:tcBorders/>
             <w:vAlign w:val="center"/>
           </w:tcPr>
@@ -907,7 +901,7 @@
         </w:tc>
         <w:tc>
           <w:tcPr>
-            <w:tcW w:w="1834" w:type="dxa"/>
+            <w:tcW w:w="1835" w:type="dxa"/>
             <w:tcBorders/>
             <w:vAlign w:val="center"/>
           </w:tcPr>
@@ -944,7 +938,7 @@
         </w:tc>
         <w:tc>
           <w:tcPr>
-            <w:tcW w:w="1986" w:type="dxa"/>
+            <w:tcW w:w="1985" w:type="dxa"/>
             <w:tcBorders/>
             <w:vAlign w:val="center"/>
           </w:tcPr>
@@ -961,7 +955,7 @@
         </w:tc>
         <w:tc>
           <w:tcPr>
-            <w:tcW w:w="1834" w:type="dxa"/>
+            <w:tcW w:w="1835" w:type="dxa"/>
             <w:tcBorders/>
             <w:vAlign w:val="center"/>
           </w:tcPr>
@@ -998,7 +992,7 @@
         </w:tc>
         <w:tc>
           <w:tcPr>
-            <w:tcW w:w="1986" w:type="dxa"/>
+            <w:tcW w:w="1985" w:type="dxa"/>
             <w:tcBorders/>
             <w:vAlign w:val="center"/>
           </w:tcPr>
@@ -1015,7 +1009,7 @@
         </w:tc>
         <w:tc>
           <w:tcPr>
-            <w:tcW w:w="1834" w:type="dxa"/>
+            <w:tcW w:w="1835" w:type="dxa"/>
             <w:tcBorders/>
             <w:vAlign w:val="center"/>
           </w:tcPr>
@@ -1052,7 +1046,7 @@
         </w:tc>
         <w:tc>
           <w:tcPr>
-            <w:tcW w:w="1986" w:type="dxa"/>
+            <w:tcW w:w="1985" w:type="dxa"/>
             <w:tcBorders/>
             <w:vAlign w:val="center"/>
           </w:tcPr>
@@ -1069,7 +1063,7 @@
         </w:tc>
         <w:tc>
           <w:tcPr>
-            <w:tcW w:w="1834" w:type="dxa"/>
+            <w:tcW w:w="1835" w:type="dxa"/>
             <w:tcBorders/>
             <w:vAlign w:val="center"/>
           </w:tcPr>
@@ -1099,6 +1093,427 @@
     </w:p>
     <w:p>
       <w:pPr>
+        <w:pStyle w:val="TextBody"/>
+        <w:numPr>
+          <w:ilvl w:val="0"/>
+          <w:numId w:val="4"/>
+        </w:numPr>
+        <w:tabs>
+          <w:tab w:val="clear" w:pos="709"/>
+          <w:tab w:val="left" w:pos="0" w:leader="none"/>
+        </w:tabs>
+        <w:bidi w:val="0"/>
+        <w:spacing w:before="0" w:after="0"/>
+        <w:ind w:left="707" w:hanging="283"/>
+        <w:jc w:val="left"/>
+        <w:rPr/>
+      </w:pPr>
+      <w:r>
+        <w:rPr/>
+        <w:t xml:space="preserve">1 byte (8 bit): </w:t>
+      </w:r>
+      <w:r>
+        <w:rPr>
+          <w:rStyle w:val="SourceText"/>
+        </w:rPr>
+        <w:t>byte</w:t>
+      </w:r>
+      <w:r>
+        <w:rPr/>
+        <w:t xml:space="preserve">, </w:t>
+      </w:r>
+      <w:r>
+        <w:rPr>
+          <w:rStyle w:val="SourceText"/>
+        </w:rPr>
+        <w:t>DB</w:t>
+      </w:r>
+      <w:r>
+        <w:rPr/>
+        <w:t xml:space="preserve">, </w:t>
+      </w:r>
+      <w:r>
+        <w:rPr>
+          <w:rStyle w:val="SourceText"/>
+        </w:rPr>
+        <w:t>RESB</w:t>
+      </w:r>
+      <w:r>
+        <w:rPr/>
+        <w:t xml:space="preserve"> </w:t>
+      </w:r>
+    </w:p>
+    <w:p>
+      <w:pPr>
+        <w:pStyle w:val="TextBody"/>
+        <w:numPr>
+          <w:ilvl w:val="0"/>
+          <w:numId w:val="4"/>
+        </w:numPr>
+        <w:tabs>
+          <w:tab w:val="clear" w:pos="709"/>
+          <w:tab w:val="left" w:pos="0" w:leader="none"/>
+        </w:tabs>
+        <w:spacing w:before="0" w:after="0"/>
+        <w:ind w:left="707" w:hanging="283"/>
+        <w:rPr/>
+      </w:pPr>
+      <w:r>
+        <w:rPr/>
+        <w:t xml:space="preserve">2 bytes (16 bit): </w:t>
+      </w:r>
+      <w:r>
+        <w:rPr>
+          <w:rStyle w:val="SourceText"/>
+        </w:rPr>
+        <w:t>word</w:t>
+      </w:r>
+      <w:r>
+        <w:rPr/>
+        <w:t xml:space="preserve">, </w:t>
+      </w:r>
+      <w:r>
+        <w:rPr>
+          <w:rStyle w:val="SourceText"/>
+        </w:rPr>
+        <w:t>DW</w:t>
+      </w:r>
+      <w:r>
+        <w:rPr/>
+        <w:t xml:space="preserve">, </w:t>
+      </w:r>
+      <w:r>
+        <w:rPr>
+          <w:rStyle w:val="SourceText"/>
+        </w:rPr>
+        <w:t>RESW</w:t>
+      </w:r>
+      <w:r>
+        <w:rPr/>
+        <w:t xml:space="preserve"> </w:t>
+      </w:r>
+    </w:p>
+    <w:p>
+      <w:pPr>
+        <w:pStyle w:val="TextBody"/>
+        <w:numPr>
+          <w:ilvl w:val="0"/>
+          <w:numId w:val="4"/>
+        </w:numPr>
+        <w:tabs>
+          <w:tab w:val="clear" w:pos="709"/>
+          <w:tab w:val="left" w:pos="0" w:leader="none"/>
+        </w:tabs>
+        <w:spacing w:before="0" w:after="0"/>
+        <w:ind w:left="707" w:hanging="283"/>
+        <w:rPr/>
+      </w:pPr>
+      <w:r>
+        <w:rPr/>
+        <w:t xml:space="preserve">4 bytes (32 bit): </w:t>
+      </w:r>
+      <w:r>
+        <w:rPr>
+          <w:rStyle w:val="SourceText"/>
+        </w:rPr>
+        <w:t>dword</w:t>
+      </w:r>
+      <w:r>
+        <w:rPr/>
+        <w:t xml:space="preserve">, </w:t>
+      </w:r>
+      <w:r>
+        <w:rPr>
+          <w:rStyle w:val="SourceText"/>
+        </w:rPr>
+        <w:t>DD</w:t>
+      </w:r>
+      <w:r>
+        <w:rPr/>
+        <w:t xml:space="preserve">, </w:t>
+      </w:r>
+      <w:r>
+        <w:rPr>
+          <w:rStyle w:val="SourceText"/>
+        </w:rPr>
+        <w:t>RESD</w:t>
+      </w:r>
+      <w:r>
+        <w:rPr/>
+        <w:t xml:space="preserve"> </w:t>
+      </w:r>
+    </w:p>
+    <w:p>
+      <w:pPr>
+        <w:pStyle w:val="TextBody"/>
+        <w:numPr>
+          <w:ilvl w:val="0"/>
+          <w:numId w:val="4"/>
+        </w:numPr>
+        <w:tabs>
+          <w:tab w:val="clear" w:pos="709"/>
+          <w:tab w:val="left" w:pos="0" w:leader="none"/>
+        </w:tabs>
+        <w:spacing w:before="0" w:after="0"/>
+        <w:ind w:left="707" w:hanging="283"/>
+        <w:rPr/>
+      </w:pPr>
+      <w:r>
+        <w:rPr/>
+        <w:t xml:space="preserve">8 bytes (64 bit): </w:t>
+      </w:r>
+      <w:r>
+        <w:rPr>
+          <w:rStyle w:val="SourceText"/>
+        </w:rPr>
+        <w:t>qword</w:t>
+      </w:r>
+      <w:r>
+        <w:rPr/>
+        <w:t xml:space="preserve">, </w:t>
+      </w:r>
+      <w:r>
+        <w:rPr>
+          <w:rStyle w:val="SourceText"/>
+        </w:rPr>
+        <w:t>DQ</w:t>
+      </w:r>
+      <w:r>
+        <w:rPr/>
+        <w:t xml:space="preserve">, </w:t>
+      </w:r>
+      <w:r>
+        <w:rPr>
+          <w:rStyle w:val="SourceText"/>
+        </w:rPr>
+        <w:t>RESQ</w:t>
+      </w:r>
+      <w:r>
+        <w:rPr/>
+        <w:t xml:space="preserve"> </w:t>
+      </w:r>
+    </w:p>
+    <w:p>
+      <w:pPr>
+        <w:pStyle w:val="TextBody"/>
+        <w:numPr>
+          <w:ilvl w:val="0"/>
+          <w:numId w:val="4"/>
+        </w:numPr>
+        <w:tabs>
+          <w:tab w:val="clear" w:pos="709"/>
+          <w:tab w:val="left" w:pos="0" w:leader="none"/>
+        </w:tabs>
+        <w:spacing w:before="0" w:after="0"/>
+        <w:ind w:left="707" w:hanging="283"/>
+        <w:rPr/>
+      </w:pPr>
+      <w:r>
+        <w:rPr/>
+        <w:t xml:space="preserve">10 bytes (80 bit): </w:t>
+      </w:r>
+      <w:r>
+        <w:rPr>
+          <w:rStyle w:val="SourceText"/>
+        </w:rPr>
+        <w:t>tword</w:t>
+      </w:r>
+      <w:r>
+        <w:rPr/>
+        <w:t xml:space="preserve">, </w:t>
+      </w:r>
+      <w:r>
+        <w:rPr>
+          <w:rStyle w:val="SourceText"/>
+        </w:rPr>
+        <w:t>DT</w:t>
+      </w:r>
+      <w:r>
+        <w:rPr/>
+        <w:t xml:space="preserve">, </w:t>
+      </w:r>
+      <w:r>
+        <w:rPr>
+          <w:rStyle w:val="SourceText"/>
+        </w:rPr>
+        <w:t>REST</w:t>
+      </w:r>
+      <w:r>
+        <w:rPr/>
+        <w:t xml:space="preserve"> </w:t>
+      </w:r>
+    </w:p>
+    <w:p>
+      <w:pPr>
+        <w:pStyle w:val="TextBody"/>
+        <w:numPr>
+          <w:ilvl w:val="0"/>
+          <w:numId w:val="4"/>
+        </w:numPr>
+        <w:tabs>
+          <w:tab w:val="clear" w:pos="709"/>
+          <w:tab w:val="left" w:pos="0" w:leader="none"/>
+        </w:tabs>
+        <w:spacing w:before="0" w:after="0"/>
+        <w:ind w:left="707" w:hanging="283"/>
+        <w:rPr/>
+      </w:pPr>
+      <w:r>
+        <w:rPr/>
+        <w:t xml:space="preserve">16 bytes (128 bit): </w:t>
+      </w:r>
+      <w:r>
+        <w:rPr>
+          <w:rStyle w:val="SourceText"/>
+        </w:rPr>
+        <w:t>oword</w:t>
+      </w:r>
+      <w:r>
+        <w:rPr/>
+        <w:t xml:space="preserve">, </w:t>
+      </w:r>
+      <w:r>
+        <w:rPr>
+          <w:rStyle w:val="SourceText"/>
+        </w:rPr>
+        <w:t>DO</w:t>
+      </w:r>
+      <w:r>
+        <w:rPr/>
+        <w:t xml:space="preserve">, </w:t>
+      </w:r>
+      <w:r>
+        <w:rPr>
+          <w:rStyle w:val="SourceText"/>
+        </w:rPr>
+        <w:t>RESO</w:t>
+      </w:r>
+      <w:r>
+        <w:rPr/>
+        <w:t xml:space="preserve">, </w:t>
+      </w:r>
+      <w:r>
+        <w:rPr>
+          <w:rStyle w:val="SourceText"/>
+        </w:rPr>
+        <w:t>DDQ</w:t>
+      </w:r>
+      <w:r>
+        <w:rPr/>
+        <w:t xml:space="preserve">, </w:t>
+      </w:r>
+      <w:r>
+        <w:rPr>
+          <w:rStyle w:val="SourceText"/>
+        </w:rPr>
+        <w:t>RESDQ</w:t>
+      </w:r>
+      <w:r>
+        <w:rPr/>
+        <w:t xml:space="preserve"> </w:t>
+      </w:r>
+    </w:p>
+    <w:p>
+      <w:pPr>
+        <w:pStyle w:val="TextBody"/>
+        <w:numPr>
+          <w:ilvl w:val="0"/>
+          <w:numId w:val="4"/>
+        </w:numPr>
+        <w:tabs>
+          <w:tab w:val="clear" w:pos="709"/>
+          <w:tab w:val="left" w:pos="0" w:leader="none"/>
+        </w:tabs>
+        <w:spacing w:before="0" w:after="0"/>
+        <w:ind w:left="707" w:hanging="283"/>
+        <w:rPr/>
+      </w:pPr>
+      <w:r>
+        <w:rPr/>
+        <w:t xml:space="preserve">32 bytes (256 bit): </w:t>
+      </w:r>
+      <w:r>
+        <w:rPr>
+          <w:rStyle w:val="SourceText"/>
+        </w:rPr>
+        <w:t>yword</w:t>
+      </w:r>
+      <w:r>
+        <w:rPr/>
+        <w:t xml:space="preserve">, </w:t>
+      </w:r>
+      <w:r>
+        <w:rPr>
+          <w:rStyle w:val="SourceText"/>
+        </w:rPr>
+        <w:t>DY</w:t>
+      </w:r>
+      <w:r>
+        <w:rPr/>
+        <w:t xml:space="preserve">, </w:t>
+      </w:r>
+      <w:r>
+        <w:rPr>
+          <w:rStyle w:val="SourceText"/>
+        </w:rPr>
+        <w:t>RESY</w:t>
+      </w:r>
+      <w:r>
+        <w:rPr/>
+        <w:t xml:space="preserve"> </w:t>
+      </w:r>
+    </w:p>
+    <w:p>
+      <w:pPr>
+        <w:pStyle w:val="TextBody"/>
+        <w:numPr>
+          <w:ilvl w:val="0"/>
+          <w:numId w:val="4"/>
+        </w:numPr>
+        <w:tabs>
+          <w:tab w:val="clear" w:pos="709"/>
+          <w:tab w:val="left" w:pos="0" w:leader="none"/>
+        </w:tabs>
+        <w:ind w:left="707" w:hanging="283"/>
+        <w:rPr/>
+      </w:pPr>
+      <w:r>
+        <w:rPr/>
+        <w:t xml:space="preserve">64 bytes (512 bit): </w:t>
+      </w:r>
+      <w:r>
+        <w:rPr>
+          <w:rStyle w:val="SourceText"/>
+        </w:rPr>
+        <w:t>zword</w:t>
+      </w:r>
+      <w:r>
+        <w:rPr/>
+        <w:t xml:space="preserve">, </w:t>
+      </w:r>
+      <w:r>
+        <w:rPr>
+          <w:rStyle w:val="SourceText"/>
+        </w:rPr>
+        <w:t>DZ</w:t>
+      </w:r>
+      <w:r>
+        <w:rPr/>
+        <w:t xml:space="preserve">, </w:t>
+      </w:r>
+      <w:r>
+        <w:rPr>
+          <w:rStyle w:val="SourceText"/>
+        </w:rPr>
+        <w:t>RESZ</w:t>
+      </w:r>
+      <w:r>
+        <w:rPr/>
+        <w:t xml:space="preserve"> </w:t>
+      </w:r>
+    </w:p>
+    <w:p>
+      <w:pPr>
         <w:pStyle w:val="Normal"/>
         <w:bidi w:val="0"/>
         <w:jc w:val="left"/>
@@ -1117,59 +1532,108 @@
       </w:pPr>
       <w:r>
         <w:rPr/>
-        <w:t>4) syscall</w:t>
-      </w:r>
-    </w:p>
-    <w:p>
-      <w:pPr>
-        <w:pStyle w:val="TextBody"/>
+      </w:r>
+    </w:p>
+    <w:p>
+      <w:pPr>
+        <w:pStyle w:val="Normal"/>
         <w:bidi w:val="0"/>
         <w:jc w:val="left"/>
         <w:rPr/>
       </w:pPr>
       <w:r>
         <w:rPr/>
-        <w:t xml:space="preserve">Instead of pushing a return address onto the kernel stack (like </w:t>
-      </w:r>
-      <w:r>
-        <w:rPr>
-          <w:rStyle w:val="SourceText"/>
-        </w:rPr>
-        <w:t>int 0x80</w:t>
-      </w:r>
-      <w:r>
-        <w:rPr/>
-        <w:t xml:space="preserve"> does), </w:t>
-      </w:r>
-      <w:r>
-        <w:rPr>
-          <w:rStyle w:val="SourceText"/>
-        </w:rPr>
-        <w:t>syscall</w:t>
-      </w:r>
-      <w:r>
-        <w:rPr/>
-        <w:t>:</w:t>
-      </w:r>
-    </w:p>
-    <w:p>
-      <w:pPr>
-        <w:pStyle w:val="TextBody"/>
+        <w:t xml:space="preserve">4) </w:t>
+      </w:r>
+      <w:r>
+        <w:rPr/>
+        <w:t>Important notices</w:t>
+      </w:r>
+    </w:p>
+    <w:p>
+      <w:pPr>
+        <w:pStyle w:val="Normal"/>
+        <w:bidi w:val="0"/>
+        <w:jc w:val="left"/>
+        <w:rPr/>
+      </w:pPr>
+      <w:r>
+        <w:rPr/>
+      </w:r>
+    </w:p>
+    <w:p>
+      <w:pPr>
+        <w:pStyle w:val="Normal"/>
         <w:numPr>
           <w:ilvl w:val="0"/>
-          <w:numId w:val="2"/>
+          <w:numId w:val="5"/>
+        </w:numPr>
+        <w:bidi w:val="0"/>
+        <w:jc w:val="left"/>
+        <w:rPr/>
+      </w:pPr>
+      <w:r>
+        <w:rPr/>
+        <w:t>syscall</w:t>
+      </w:r>
+    </w:p>
+    <w:p>
+      <w:pPr>
+        <w:pStyle w:val="TextBody"/>
+        <w:bidi w:val="0"/>
+        <w:jc w:val="left"/>
+        <w:rPr/>
+      </w:pPr>
+      <w:r>
+        <w:rPr/>
+        <w:t xml:space="preserve">Instead of pushing a return address onto the kernel stack (like </w:t>
+      </w:r>
+      <w:r>
+        <w:rPr>
+          <w:rStyle w:val="SourceText"/>
+        </w:rPr>
+        <w:t>int 0x80</w:t>
+      </w:r>
+      <w:r>
+        <w:rPr/>
+        <w:t xml:space="preserve"> does), </w:t>
+      </w:r>
+      <w:r>
+        <w:rPr>
+          <w:rStyle w:val="SourceText"/>
+          <w:highlight w:val="red"/>
+        </w:rPr>
+        <w:t>syscall</w:t>
+      </w:r>
+      <w:r>
+        <w:rPr/>
+        <w:t>:</w:t>
+      </w:r>
+    </w:p>
+    <w:p>
+      <w:pPr>
+        <w:pStyle w:val="TextBody"/>
+        <w:numPr>
+          <w:ilvl w:val="0"/>
+          <w:numId w:val="0"/>
         </w:numPr>
         <w:tabs>
           <w:tab w:val="clear" w:pos="709"/>
           <w:tab w:val="left" w:pos="0" w:leader="none"/>
         </w:tabs>
         <w:spacing w:before="0" w:after="0"/>
-        <w:ind w:left="707" w:hanging="283"/>
-        <w:rPr/>
-      </w:pPr>
-      <w:r>
-        <w:rPr/>
-        <w:t xml:space="preserve">sets RCX=RIP, R11=RFLAGS (so it's impossible for the kernel to even see the original values of those regs before you executed </w:t>
+        <w:ind w:left="707" w:hanging="0"/>
+        <w:rPr/>
+      </w:pPr>
+      <w:r>
+        <w:rPr>
+          <w:highlight w:val="red"/>
+        </w:rPr>
+        <w:t>sets RCX</w:t>
+      </w:r>
+      <w:r>
+        <w:rPr/>
+        <w:t xml:space="preserve">=RIP, R11=RFLAGS (so it's impossible for the kernel to even see the original values of those regs before you executed </w:t>
       </w:r>
       <w:r>
         <w:rPr>
@@ -1195,11 +1659,106 @@
     <w:p>
       <w:pPr>
         <w:pStyle w:val="TextBody"/>
-        <w:spacing w:before="0" w:after="140"/>
-        <w:rPr/>
-      </w:pPr>
-      <w:r>
-        <w:rPr/>
+        <w:numPr>
+          <w:ilvl w:val="0"/>
+          <w:numId w:val="3"/>
+        </w:numPr>
+        <w:spacing w:before="0" w:after="140"/>
+        <w:rPr/>
+      </w:pPr>
+      <w:r>
+        <w:rPr/>
+        <w:t>Using CMP instruction</w:t>
+      </w:r>
+    </w:p>
+    <w:p>
+      <w:pPr>
+        <w:pStyle w:val="Heading4"/>
+        <w:spacing w:before="0" w:after="140"/>
+        <w:rPr/>
+      </w:pPr>
+      <w:r>
+        <w:rPr/>
+        <w:t>Syntax</w:t>
+      </w:r>
+    </w:p>
+    <w:p>
+      <w:pPr>
+        <w:pStyle w:val="PreformattedText"/>
+        <w:spacing w:before="0" w:after="140"/>
+        <w:rPr/>
+      </w:pPr>
+      <w:r>
+        <w:rPr/>
+        <w:tab/>
+        <w:t>CMP destination, source</w:t>
+      </w:r>
+    </w:p>
+    <w:p>
+      <w:pPr>
+        <w:pStyle w:val="TextBody"/>
+        <w:spacing w:before="0" w:after="140"/>
+        <w:rPr/>
+      </w:pPr>
+      <w:r>
+        <w:rPr/>
+        <w:tab/>
+      </w:r>
+      <w:r>
+        <w:rPr/>
+        <w:t xml:space="preserve">CMP compares two numeric data fields. The destination operand could be either in register or in </w:t>
+        <w:tab/>
+        <w:t>memory. The source operand could be a constant (immediate) data, register or memory.</w:t>
+      </w:r>
+    </w:p>
+    <w:p>
+      <w:pPr>
+        <w:pStyle w:val="TextBody"/>
+        <w:spacing w:before="0" w:after="140"/>
+        <w:rPr/>
+      </w:pPr>
+      <w:r>
+        <w:rPr/>
+      </w:r>
+    </w:p>
+    <w:p>
+      <w:pPr>
+        <w:pStyle w:val="TextBody"/>
+        <w:spacing w:before="0" w:after="140"/>
+        <w:rPr/>
+      </w:pPr>
+      <w:r>
+        <w:rPr/>
+        <w:tab/>
+        <w:t>example:</w:t>
+      </w:r>
+    </w:p>
+    <w:p>
+      <w:pPr>
+        <w:pStyle w:val="TextBody"/>
+        <w:spacing w:before="0" w:after="140"/>
+        <w:rPr/>
+      </w:pPr>
+      <w:r>
+        <w:rPr/>
+        <w:tab/>
+        <w:t>cmp “a”, [rax]</w:t>
+        <w:tab/>
+        <w:t xml:space="preserve"> ; this in not valid, because the first operand must be a register of memory</w:t>
+      </w:r>
+    </w:p>
+    <w:p>
+      <w:pPr>
+        <w:pStyle w:val="TextBody"/>
+        <w:spacing w:before="0" w:after="140"/>
+        <w:rPr/>
+      </w:pPr>
+      <w:r>
+        <w:rPr/>
+        <w:tab/>
+        <w:t>cmp [rax], “a”</w:t>
+        <w:tab/>
+        <w:t>; OK</w:t>
       </w:r>
     </w:p>
     <w:p>
@@ -1858,8 +2417,8 @@
       <w:tblGrid>
         <w:gridCol w:w="1994"/>
         <w:gridCol w:w="1994"/>
-        <w:gridCol w:w="4382"/>
-        <w:gridCol w:w="1604"/>
+        <w:gridCol w:w="4383"/>
+        <w:gridCol w:w="1603"/>
       </w:tblGrid>
       <w:tr>
         <w:trPr/>
@@ -1928,7 +2487,7 @@
         </w:tc>
         <w:tc>
           <w:tcPr>
-            <w:tcW w:w="4382" w:type="dxa"/>
+            <w:tcW w:w="4383" w:type="dxa"/>
             <w:tcBorders>
               <w:left w:val="single" w:sz="2" w:space="0" w:color="000000"/>
               <w:bottom w:val="single" w:sz="2" w:space="0" w:color="000000"/>
@@ -1947,7 +2506,7 @@
         </w:tc>
         <w:tc>
           <w:tcPr>
-            <w:tcW w:w="1604" w:type="dxa"/>
+            <w:tcW w:w="1603" w:type="dxa"/>
             <w:tcBorders>
               <w:left w:val="single" w:sz="2" w:space="0" w:color="000000"/>
               <w:bottom w:val="single" w:sz="2" w:space="0" w:color="000000"/>
@@ -2008,7 +2567,7 @@
         </w:tc>
         <w:tc>
           <w:tcPr>
-            <w:tcW w:w="4382" w:type="dxa"/>
+            <w:tcW w:w="4383" w:type="dxa"/>
             <w:tcBorders>
               <w:left w:val="single" w:sz="2" w:space="0" w:color="000000"/>
               <w:bottom w:val="single" w:sz="2" w:space="0" w:color="000000"/>
@@ -2067,7 +2626,7 @@
         </w:tc>
         <w:tc>
           <w:tcPr>
-            <w:tcW w:w="1604" w:type="dxa"/>
+            <w:tcW w:w="1603" w:type="dxa"/>
             <w:tcBorders>
               <w:left w:val="single" w:sz="2" w:space="0" w:color="000000"/>
               <w:bottom w:val="single" w:sz="2" w:space="0" w:color="000000"/>
@@ -2127,7 +2686,7 @@
         </w:tc>
         <w:tc>
           <w:tcPr>
-            <w:tcW w:w="4382" w:type="dxa"/>
+            <w:tcW w:w="4383" w:type="dxa"/>
             <w:tcBorders>
               <w:left w:val="single" w:sz="2" w:space="0" w:color="000000"/>
               <w:bottom w:val="single" w:sz="2" w:space="0" w:color="000000"/>
@@ -2150,7 +2709,7 @@
         </w:tc>
         <w:tc>
           <w:tcPr>
-            <w:tcW w:w="1604" w:type="dxa"/>
+            <w:tcW w:w="1603" w:type="dxa"/>
             <w:tcBorders>
               <w:left w:val="single" w:sz="2" w:space="0" w:color="000000"/>
               <w:bottom w:val="single" w:sz="2" w:space="0" w:color="000000"/>
@@ -2210,7 +2769,7 @@
         </w:tc>
         <w:tc>
           <w:tcPr>
-            <w:tcW w:w="4382" w:type="dxa"/>
+            <w:tcW w:w="4383" w:type="dxa"/>
             <w:tcBorders>
               <w:left w:val="single" w:sz="2" w:space="0" w:color="000000"/>
               <w:bottom w:val="single" w:sz="2" w:space="0" w:color="000000"/>
@@ -2229,7 +2788,7 @@
         </w:tc>
         <w:tc>
           <w:tcPr>
-            <w:tcW w:w="1604" w:type="dxa"/>
+            <w:tcW w:w="1603" w:type="dxa"/>
             <w:tcBorders>
               <w:left w:val="single" w:sz="2" w:space="0" w:color="000000"/>
               <w:bottom w:val="single" w:sz="2" w:space="0" w:color="000000"/>
@@ -2290,7 +2849,7 @@
         </w:tc>
         <w:tc>
           <w:tcPr>
-            <w:tcW w:w="4382" w:type="dxa"/>
+            <w:tcW w:w="4383" w:type="dxa"/>
             <w:tcBorders>
               <w:left w:val="single" w:sz="2" w:space="0" w:color="000000"/>
               <w:bottom w:val="single" w:sz="2" w:space="0" w:color="000000"/>
@@ -2309,7 +2868,7 @@
         </w:tc>
         <w:tc>
           <w:tcPr>
-            <w:tcW w:w="1604" w:type="dxa"/>
+            <w:tcW w:w="1603" w:type="dxa"/>
             <w:tcBorders>
               <w:left w:val="single" w:sz="2" w:space="0" w:color="000000"/>
               <w:bottom w:val="single" w:sz="2" w:space="0" w:color="000000"/>
@@ -2458,15 +3017,7 @@
           <w:bCs w:val="false"/>
           <w:color w:val="C9211E"/>
         </w:rPr>
-        <w:t>4</w:t>
-      </w:r>
-      <w:r>
-        <w:rPr>
-          <w:b w:val="false"/>
-          <w:bCs w:val="false"/>
-          <w:color w:val="C9211E"/>
-        </w:rPr>
-        <w:t>byte</w:t>
+        <w:t>4byte</w:t>
       </w:r>
       <w:r>
         <w:rPr>
@@ -2569,14 +3120,7 @@
           <w:b w:val="false"/>
           <w:bCs w:val="false"/>
         </w:rPr>
-        <w:t>min: -</w:t>
-      </w:r>
-      <w:r>
-        <w:rPr>
-          <w:b w:val="false"/>
-          <w:bCs w:val="false"/>
-        </w:rPr>
-        <w:t xml:space="preserve">19 = </w:t>
+        <w:t xml:space="preserve">min: -19 = </w:t>
       </w:r>
       <w:r>
         <w:rPr>
@@ -2584,44 +3128,14 @@
           <w:bCs w:val="false"/>
           <w:color w:val="FF0000"/>
         </w:rPr>
-        <w:t>0x</w:t>
-      </w:r>
-      <w:r>
-        <w:rPr>
-          <w:b w:val="false"/>
-          <w:bCs w:val="false"/>
-          <w:color w:val="FF0000"/>
-        </w:rPr>
-        <w:t>FF</w:t>
-      </w:r>
-      <w:r>
-        <w:rPr>
-          <w:b w:val="false"/>
-          <w:bCs w:val="false"/>
-          <w:color w:val="FF0000"/>
-        </w:rPr>
-        <w:t>ED</w:t>
-      </w:r>
-      <w:r>
-        <w:rPr>
-          <w:b w:val="false"/>
-          <w:bCs w:val="false"/>
-        </w:rPr>
-        <w:t xml:space="preserve"> (dw → </w:t>
-      </w:r>
-      <w:r>
-        <w:rPr>
-          <w:b w:val="false"/>
-          <w:bCs w:val="false"/>
-        </w:rPr>
-        <w:t>2</w:t>
-      </w:r>
-      <w:r>
-        <w:rPr>
-          <w:b w:val="false"/>
-          <w:bCs w:val="false"/>
-        </w:rPr>
-        <w:t>byte)</w:t>
+        <w:t>0xFFED</w:t>
+      </w:r>
+      <w:r>
+        <w:rPr>
+          <w:b w:val="false"/>
+          <w:bCs w:val="false"/>
+        </w:rPr>
+        <w:t xml:space="preserve"> (dw → 2byte)</w:t>
       </w:r>
     </w:p>
     <w:p>
@@ -2673,15 +3187,7 @@
           <w:bCs w:val="false"/>
           <w:color w:val="D62E4E"/>
         </w:rPr>
-        <w:t>D3</w:t>
-      </w:r>
-      <w:r>
-        <w:rPr>
-          <w:b w:val="false"/>
-          <w:bCs w:val="false"/>
-          <w:color w:val="D62E4E"/>
-        </w:rPr>
-        <w:t>,</w:t>
+        <w:t>D3,</w:t>
       </w:r>
       <w:r>
         <w:rPr>
@@ -2702,31 +3208,7 @@
           <w:bCs w:val="false"/>
           <w:color w:val="D62E4E"/>
         </w:rPr>
-        <w:t>,</w:t>
-      </w:r>
-      <w:r>
-        <w:rPr>
-          <w:b w:val="false"/>
-          <w:bCs w:val="false"/>
-          <w:color w:val="D62E4E"/>
-        </w:rPr>
-        <w:t>36</w:t>
-      </w:r>
-      <w:r>
-        <w:rPr>
-          <w:b w:val="false"/>
-          <w:bCs w:val="false"/>
-          <w:color w:val="D62E4E"/>
-        </w:rPr>
-        <w:t>,</w:t>
-      </w:r>
-      <w:r>
-        <w:rPr>
-          <w:b w:val="false"/>
-          <w:bCs w:val="false"/>
-          <w:color w:val="D62E4E"/>
-        </w:rPr>
-        <w:t>17</w:t>
+        <w:t>,36,17</w:t>
       </w:r>
       <w:r>
         <w:rPr>
@@ -2766,15 +3248,7 @@
           <w:bCs w:val="false"/>
           <w:color w:val="729FCF"/>
         </w:rPr>
-        <w:t xml:space="preserve"> </w:t>
-      </w:r>
-      <w:r>
-        <w:rPr>
-          <w:b w:val="false"/>
-          <w:bCs w:val="false"/>
-          <w:color w:val="729FCF"/>
-        </w:rPr>
-        <w:t>62,68,0</w:t>
+        <w:t xml:space="preserve"> 62,68,0</w:t>
       </w:r>
       <w:r>
         <w:rPr>
@@ -2811,15 +3285,7 @@
           <w:bCs/>
           <w:color w:val="FF0000"/>
         </w:rPr>
-        <w:t xml:space="preserve">ED, </w:t>
-      </w:r>
-      <w:r>
-        <w:rPr>
-          <w:b/>
-          <w:bCs/>
-          <w:color w:val="FF0000"/>
-        </w:rPr>
-        <w:t>FF</w:t>
+        <w:t>ED, FF</w:t>
       </w:r>
     </w:p>
     <w:p>
@@ -2833,7 +3299,10 @@
         </w:rPr>
       </w:pPr>
       <w:r>
-        <w:rPr/>
+        <w:rPr>
+          <w:b/>
+          <w:bCs/>
+        </w:rPr>
       </w:r>
     </w:p>
     <w:p>
@@ -2886,9 +3355,8 @@
       </w:pPr>
       <w:r>
         <w:rPr>
-          <w:b w:val="false"/>
-          <w:bCs w:val="false"/>
-          <w:color w:val="auto"/>
+          <w:b/>
+          <w:bCs/>
         </w:rPr>
       </w:r>
     </w:p>
@@ -3057,9 +3525,8 @@
       </w:pPr>
       <w:r>
         <w:rPr>
-          <w:b w:val="false"/>
-          <w:bCs w:val="false"/>
-          <w:color w:val="auto"/>
+          <w:b/>
+          <w:bCs/>
         </w:rPr>
       </w:r>
     </w:p>
@@ -3079,15 +3546,7 @@
           <w:bCs w:val="false"/>
           <w:color w:val="auto"/>
         </w:rPr>
-        <w:t xml:space="preserve">&gt;&gt;&gt; </w:t>
-      </w:r>
-      <w:r>
-        <w:rPr>
-          <w:b w:val="false"/>
-          <w:bCs w:val="false"/>
-          <w:color w:val="auto"/>
-        </w:rPr>
-        <w:t xml:space="preserve">objdump -s -j .data little.o </w:t>
+        <w:t xml:space="preserve">&gt;&gt;&gt; objdump -s -j .data little.o </w:t>
       </w:r>
     </w:p>
     <w:p>
@@ -3121,9 +3580,8 @@
       </w:pPr>
       <w:r>
         <w:rPr>
-          <w:b w:val="false"/>
-          <w:bCs w:val="false"/>
-          <w:color w:val="auto"/>
+          <w:b/>
+          <w:bCs/>
         </w:rPr>
       </w:r>
     </w:p>
@@ -3298,6 +3756,128 @@
   <w:abstractNum w:abstractNumId="1">
     <w:lvl w:ilvl="0">
       <w:start w:val="1"/>
+      <w:numFmt w:val="none"/>
+      <w:suff w:val="nothing"/>
+      <w:lvlText w:val=""/>
+      <w:lvlJc w:val="left"/>
+      <w:pPr>
+        <w:tabs>
+          <w:tab w:val="num" w:pos="360"/>
+        </w:tabs>
+        <w:ind w:left="360" w:hanging="0"/>
+      </w:pPr>
+    </w:lvl>
+    <w:lvl w:ilvl="1">
+      <w:start w:val="1"/>
+      <w:pStyle w:val="Heading2"/>
+      <w:numFmt w:val="none"/>
+      <w:suff w:val="nothing"/>
+      <w:lvlText w:val=""/>
+      <w:lvlJc w:val="left"/>
+      <w:pPr>
+        <w:tabs>
+          <w:tab w:val="num" w:pos="360"/>
+        </w:tabs>
+        <w:ind w:left="360" w:hanging="0"/>
+      </w:pPr>
+    </w:lvl>
+    <w:lvl w:ilvl="2">
+      <w:start w:val="1"/>
+      <w:pStyle w:val="Heading3"/>
+      <w:numFmt w:val="none"/>
+      <w:suff w:val="nothing"/>
+      <w:lvlText w:val=""/>
+      <w:lvlJc w:val="left"/>
+      <w:pPr>
+        <w:tabs>
+          <w:tab w:val="num" w:pos="360"/>
+        </w:tabs>
+        <w:ind w:left="360" w:hanging="0"/>
+      </w:pPr>
+    </w:lvl>
+    <w:lvl w:ilvl="3">
+      <w:start w:val="1"/>
+      <w:pStyle w:val="Heading4"/>
+      <w:numFmt w:val="none"/>
+      <w:suff w:val="nothing"/>
+      <w:lvlText w:val=""/>
+      <w:lvlJc w:val="left"/>
+      <w:pPr>
+        <w:tabs>
+          <w:tab w:val="num" w:pos="360"/>
+        </w:tabs>
+        <w:ind w:left="360" w:hanging="0"/>
+      </w:pPr>
+    </w:lvl>
+    <w:lvl w:ilvl="4">
+      <w:start w:val="1"/>
+      <w:numFmt w:val="none"/>
+      <w:suff w:val="nothing"/>
+      <w:lvlText w:val=""/>
+      <w:lvlJc w:val="left"/>
+      <w:pPr>
+        <w:tabs>
+          <w:tab w:val="num" w:pos="360"/>
+        </w:tabs>
+        <w:ind w:left="360" w:hanging="0"/>
+      </w:pPr>
+    </w:lvl>
+    <w:lvl w:ilvl="5">
+      <w:start w:val="1"/>
+      <w:numFmt w:val="none"/>
+      <w:suff w:val="nothing"/>
+      <w:lvlText w:val=""/>
+      <w:lvlJc w:val="left"/>
+      <w:pPr>
+        <w:tabs>
+          <w:tab w:val="num" w:pos="360"/>
+        </w:tabs>
+        <w:ind w:left="360" w:hanging="0"/>
+      </w:pPr>
+    </w:lvl>
+    <w:lvl w:ilvl="6">
+      <w:start w:val="1"/>
+      <w:numFmt w:val="none"/>
+      <w:suff w:val="nothing"/>
+      <w:lvlText w:val=""/>
+      <w:lvlJc w:val="left"/>
+      <w:pPr>
+        <w:tabs>
+          <w:tab w:val="num" w:pos="360"/>
+        </w:tabs>
+        <w:ind w:left="360" w:hanging="0"/>
+      </w:pPr>
+    </w:lvl>
+    <w:lvl w:ilvl="7">
+      <w:start w:val="1"/>
+      <w:numFmt w:val="none"/>
+      <w:suff w:val="nothing"/>
+      <w:lvlText w:val=""/>
+      <w:lvlJc w:val="left"/>
+      <w:pPr>
+        <w:tabs>
+          <w:tab w:val="num" w:pos="360"/>
+        </w:tabs>
+        <w:ind w:left="360" w:hanging="0"/>
+      </w:pPr>
+    </w:lvl>
+    <w:lvl w:ilvl="8">
+      <w:start w:val="1"/>
+      <w:numFmt w:val="none"/>
+      <w:suff w:val="nothing"/>
+      <w:lvlText w:val=""/>
+      <w:lvlJc w:val="left"/>
+      <w:pPr>
+        <w:tabs>
+          <w:tab w:val="num" w:pos="360"/>
+        </w:tabs>
+        <w:ind w:left="360" w:hanging="0"/>
+      </w:pPr>
+    </w:lvl>
+  </w:abstractNum>
+  <w:abstractNum w:abstractNumId="2">
+    <w:lvl w:ilvl="0">
+      <w:start w:val="1"/>
       <w:numFmt w:val="bullet"/>
       <w:lvlText w:val=""/>
       <w:lvlJc w:val="left"/>
@@ -3441,7 +4021,7 @@
       </w:rPr>
     </w:lvl>
   </w:abstractNum>
-  <w:abstractNum w:abstractNumId="2">
+  <w:abstractNum w:abstractNumId="3">
     <w:lvl w:ilvl="0">
       <w:start w:val="1"/>
       <w:numFmt w:val="bullet"/>
@@ -3587,96 +4167,296 @@
       </w:rPr>
     </w:lvl>
   </w:abstractNum>
-  <w:abstractNum w:abstractNumId="3">
+  <w:abstractNum w:abstractNumId="4">
     <w:lvl w:ilvl="0">
       <w:start w:val="1"/>
-      <w:numFmt w:val="none"/>
-      <w:suff w:val="nothing"/>
-      <w:lvlText w:val=""/>
+      <w:numFmt w:val="bullet"/>
+      <w:lvlText w:val=""/>
       <w:lvlJc w:val="left"/>
       <w:pPr>
-        <w:ind w:left="0" w:hanging="0"/>
-      </w:pPr>
+        <w:tabs>
+          <w:tab w:val="num" w:pos="707"/>
+        </w:tabs>
+        <w:ind w:left="707" w:hanging="283"/>
+      </w:pPr>
+      <w:rPr>
+        <w:rFonts w:ascii="Symbol" w:hAnsi="Symbol" w:cs="Symbol" w:hint="default"/>
+        <w:rFonts w:cs="OpenSymbol"/>
+      </w:rPr>
     </w:lvl>
     <w:lvl w:ilvl="1">
       <w:start w:val="1"/>
-      <w:numFmt w:val="none"/>
-      <w:suff w:val="nothing"/>
-      <w:lvlText w:val=""/>
+      <w:numFmt w:val="bullet"/>
+      <w:lvlText w:val=""/>
       <w:lvlJc w:val="left"/>
       <w:pPr>
-        <w:ind w:left="0" w:hanging="0"/>
-      </w:pPr>
+        <w:tabs>
+          <w:tab w:val="num" w:pos="1414"/>
+        </w:tabs>
+        <w:ind w:left="1414" w:hanging="283"/>
+      </w:pPr>
+      <w:rPr>
+        <w:rFonts w:ascii="Symbol" w:hAnsi="Symbol" w:cs="Symbol" w:hint="default"/>
+        <w:rFonts w:cs="OpenSymbol"/>
+      </w:rPr>
     </w:lvl>
     <w:lvl w:ilvl="2">
       <w:start w:val="1"/>
-      <w:numFmt w:val="none"/>
-      <w:suff w:val="nothing"/>
-      <w:lvlText w:val=""/>
+      <w:numFmt w:val="bullet"/>
+      <w:lvlText w:val=""/>
       <w:lvlJc w:val="left"/>
       <w:pPr>
-        <w:ind w:left="0" w:hanging="0"/>
-      </w:pPr>
+        <w:tabs>
+          <w:tab w:val="num" w:pos="2121"/>
+        </w:tabs>
+        <w:ind w:left="2121" w:hanging="283"/>
+      </w:pPr>
+      <w:rPr>
+        <w:rFonts w:ascii="Symbol" w:hAnsi="Symbol" w:cs="Symbol" w:hint="default"/>
+        <w:rFonts w:cs="OpenSymbol"/>
+      </w:rPr>
     </w:lvl>
     <w:lvl w:ilvl="3">
       <w:start w:val="1"/>
-      <w:numFmt w:val="none"/>
-      <w:suff w:val="nothing"/>
-      <w:lvlText w:val=""/>
+      <w:numFmt w:val="bullet"/>
+      <w:lvlText w:val=""/>
       <w:lvlJc w:val="left"/>
       <w:pPr>
-        <w:ind w:left="0" w:hanging="0"/>
-      </w:pPr>
+        <w:tabs>
+          <w:tab w:val="num" w:pos="2828"/>
+        </w:tabs>
+        <w:ind w:left="2828" w:hanging="283"/>
+      </w:pPr>
+      <w:rPr>
+        <w:rFonts w:ascii="Symbol" w:hAnsi="Symbol" w:cs="Symbol" w:hint="default"/>
+        <w:rFonts w:cs="OpenSymbol"/>
+      </w:rPr>
     </w:lvl>
     <w:lvl w:ilvl="4">
       <w:start w:val="1"/>
-      <w:numFmt w:val="none"/>
-      <w:suff w:val="nothing"/>
-      <w:lvlText w:val=""/>
+      <w:numFmt w:val="bullet"/>
+      <w:lvlText w:val=""/>
       <w:lvlJc w:val="left"/>
       <w:pPr>
-        <w:ind w:left="0" w:hanging="0"/>
-      </w:pPr>
+        <w:tabs>
+          <w:tab w:val="num" w:pos="3535"/>
+        </w:tabs>
+        <w:ind w:left="3535" w:hanging="283"/>
+      </w:pPr>
+      <w:rPr>
+        <w:rFonts w:ascii="Symbol" w:hAnsi="Symbol" w:cs="Symbol" w:hint="default"/>
+        <w:rFonts w:cs="OpenSymbol"/>
+      </w:rPr>
     </w:lvl>
     <w:lvl w:ilvl="5">
       <w:start w:val="1"/>
-      <w:numFmt w:val="none"/>
-      <w:suff w:val="nothing"/>
-      <w:lvlText w:val=""/>
+      <w:numFmt w:val="bullet"/>
+      <w:lvlText w:val=""/>
       <w:lvlJc w:val="left"/>
       <w:pPr>
-        <w:ind w:left="0" w:hanging="0"/>
-      </w:pPr>
+        <w:tabs>
+          <w:tab w:val="num" w:pos="4242"/>
+        </w:tabs>
+        <w:ind w:left="4242" w:hanging="283"/>
+      </w:pPr>
+      <w:rPr>
+        <w:rFonts w:ascii="Symbol" w:hAnsi="Symbol" w:cs="Symbol" w:hint="default"/>
+        <w:rFonts w:cs="OpenSymbol"/>
+      </w:rPr>
     </w:lvl>
     <w:lvl w:ilvl="6">
       <w:start w:val="1"/>
-      <w:numFmt w:val="none"/>
-      <w:suff w:val="nothing"/>
-      <w:lvlText w:val=""/>
+      <w:numFmt w:val="bullet"/>
+      <w:lvlText w:val=""/>
       <w:lvlJc w:val="left"/>
       <w:pPr>
-        <w:ind w:left="0" w:hanging="0"/>
-      </w:pPr>
+        <w:tabs>
+          <w:tab w:val="num" w:pos="4949"/>
+        </w:tabs>
+        <w:ind w:left="4949" w:hanging="283"/>
+      </w:pPr>
+      <w:rPr>
+        <w:rFonts w:ascii="Symbol" w:hAnsi="Symbol" w:cs="Symbol" w:hint="default"/>
+        <w:rFonts w:cs="OpenSymbol"/>
+      </w:rPr>
     </w:lvl>
     <w:lvl w:ilvl="7">
       <w:start w:val="1"/>
-      <w:numFmt w:val="none"/>
-      <w:suff w:val="nothing"/>
-      <w:lvlText w:val=""/>
+      <w:numFmt w:val="bullet"/>
+      <w:lvlText w:val=""/>
       <w:lvlJc w:val="left"/>
       <w:pPr>
-        <w:ind w:left="0" w:hanging="0"/>
-      </w:pPr>
+        <w:tabs>
+          <w:tab w:val="num" w:pos="5656"/>
+        </w:tabs>
+        <w:ind w:left="5656" w:hanging="283"/>
+      </w:pPr>
+      <w:rPr>
+        <w:rFonts w:ascii="Symbol" w:hAnsi="Symbol" w:cs="Symbol" w:hint="default"/>
+        <w:rFonts w:cs="OpenSymbol"/>
+      </w:rPr>
     </w:lvl>
     <w:lvl w:ilvl="8">
       <w:start w:val="1"/>
-      <w:numFmt w:val="none"/>
-      <w:suff w:val="nothing"/>
-      <w:lvlText w:val=""/>
+      <w:numFmt w:val="bullet"/>
+      <w:lvlText w:val=""/>
       <w:lvlJc w:val="left"/>
       <w:pPr>
-        <w:ind w:left="0" w:hanging="0"/>
-      </w:pPr>
+        <w:tabs>
+          <w:tab w:val="num" w:pos="6363"/>
+        </w:tabs>
+        <w:ind w:left="6363" w:hanging="283"/>
+      </w:pPr>
+      <w:rPr>
+        <w:rFonts w:ascii="Symbol" w:hAnsi="Symbol" w:cs="Symbol" w:hint="default"/>
+        <w:rFonts w:cs="OpenSymbol"/>
+      </w:rPr>
+    </w:lvl>
+  </w:abstractNum>
+  <w:abstractNum w:abstractNumId="5">
+    <w:lvl w:ilvl="0">
+      <w:start w:val="1"/>
+      <w:numFmt w:val="bullet"/>
+      <w:lvlText w:val=""/>
+      <w:lvlJc w:val="left"/>
+      <w:pPr>
+        <w:tabs>
+          <w:tab w:val="num" w:pos="720"/>
+        </w:tabs>
+        <w:ind w:left="720" w:hanging="360"/>
+      </w:pPr>
+      <w:rPr>
+        <w:rFonts w:ascii="Symbol" w:hAnsi="Symbol" w:cs="Symbol" w:hint="default"/>
+        <w:rFonts w:cs="OpenSymbol"/>
+      </w:rPr>
+    </w:lvl>
+    <w:lvl w:ilvl="1">
+      <w:start w:val="1"/>
+      <w:numFmt w:val="bullet"/>
+      <w:lvlText w:val="◦"/>
+      <w:lvlJc w:val="left"/>
+      <w:pPr>
+        <w:tabs>
+          <w:tab w:val="num" w:pos="1080"/>
+        </w:tabs>
+        <w:ind w:left="1080" w:hanging="360"/>
+      </w:pPr>
+      <w:rPr>
+        <w:rFonts w:ascii="OpenSymbol" w:hAnsi="OpenSymbol" w:cs="OpenSymbol" w:hint="default"/>
+        <w:rFonts w:cs="OpenSymbol"/>
+      </w:rPr>
+    </w:lvl>
+    <w:lvl w:ilvl="2">
+      <w:start w:val="1"/>
+      <w:numFmt w:val="bullet"/>
+      <w:lvlText w:val="▪"/>
+      <w:lvlJc w:val="left"/>
+      <w:pPr>
+        <w:tabs>
+          <w:tab w:val="num" w:pos="1440"/>
+        </w:tabs>
+        <w:ind w:left="1440" w:hanging="360"/>
+      </w:pPr>
+      <w:rPr>
+        <w:rFonts w:ascii="OpenSymbol" w:hAnsi="OpenSymbol" w:cs="OpenSymbol" w:hint="default"/>
+        <w:rFonts w:cs="OpenSymbol"/>
+      </w:rPr>
+    </w:lvl>
+    <w:lvl w:ilvl="3">
+      <w:start w:val="1"/>
+      <w:numFmt w:val="bullet"/>
+      <w:lvlText w:val=""/>
+      <w:lvlJc w:val="left"/>
+      <w:pPr>
+        <w:tabs>
+          <w:tab w:val="num" w:pos="1800"/>
+        </w:tabs>
+        <w:ind w:left="1800" w:hanging="360"/>
+      </w:pPr>
+      <w:rPr>
+        <w:rFonts w:ascii="Symbol" w:hAnsi="Symbol" w:cs="Symbol" w:hint="default"/>
+        <w:rFonts w:cs="OpenSymbol"/>
+      </w:rPr>
+    </w:lvl>
+    <w:lvl w:ilvl="4">
+      <w:start w:val="1"/>
+      <w:numFmt w:val="bullet"/>
+      <w:lvlText w:val="◦"/>
+      <w:lvlJc w:val="left"/>
+      <w:pPr>
+        <w:tabs>
+          <w:tab w:val="num" w:pos="2160"/>
+        </w:tabs>
+        <w:ind w:left="2160" w:hanging="360"/>
+      </w:pPr>
+      <w:rPr>
+        <w:rFonts w:ascii="OpenSymbol" w:hAnsi="OpenSymbol" w:cs="OpenSymbol" w:hint="default"/>
+        <w:rFonts w:cs="OpenSymbol"/>
+      </w:rPr>
+    </w:lvl>
+    <w:lvl w:ilvl="5">
+      <w:start w:val="1"/>
+      <w:numFmt w:val="bullet"/>
+      <w:lvlText w:val="▪"/>
+      <w:lvlJc w:val="left"/>
+      <w:pPr>
+        <w:tabs>
+          <w:tab w:val="num" w:pos="2520"/>
+        </w:tabs>
+        <w:ind w:left="2520" w:hanging="360"/>
+      </w:pPr>
+      <w:rPr>
+        <w:rFonts w:ascii="OpenSymbol" w:hAnsi="OpenSymbol" w:cs="OpenSymbol" w:hint="default"/>
+        <w:rFonts w:cs="OpenSymbol"/>
+      </w:rPr>
+    </w:lvl>
+    <w:lvl w:ilvl="6">
+      <w:start w:val="1"/>
+      <w:numFmt w:val="bullet"/>
+      <w:lvlText w:val=""/>
+      <w:lvlJc w:val="left"/>
+      <w:pPr>
+        <w:tabs>
+          <w:tab w:val="num" w:pos="2880"/>
+        </w:tabs>
+        <w:ind w:left="2880" w:hanging="360"/>
+      </w:pPr>
+      <w:rPr>
+        <w:rFonts w:ascii="Symbol" w:hAnsi="Symbol" w:cs="Symbol" w:hint="default"/>
+        <w:rFonts w:cs="OpenSymbol"/>
+      </w:rPr>
+    </w:lvl>
+    <w:lvl w:ilvl="7">
+      <w:start w:val="1"/>
+      <w:numFmt w:val="bullet"/>
+      <w:lvlText w:val="◦"/>
+      <w:lvlJc w:val="left"/>
+      <w:pPr>
+        <w:tabs>
+          <w:tab w:val="num" w:pos="3240"/>
+        </w:tabs>
+        <w:ind w:left="3240" w:hanging="360"/>
+      </w:pPr>
+      <w:rPr>
+        <w:rFonts w:ascii="OpenSymbol" w:hAnsi="OpenSymbol" w:cs="OpenSymbol" w:hint="default"/>
+        <w:rFonts w:cs="OpenSymbol"/>
+      </w:rPr>
+    </w:lvl>
+    <w:lvl w:ilvl="8">
+      <w:start w:val="1"/>
+      <w:numFmt w:val="bullet"/>
+      <w:lvlText w:val="▪"/>
+      <w:lvlJc w:val="left"/>
+      <w:pPr>
+        <w:tabs>
+          <w:tab w:val="num" w:pos="3600"/>
+        </w:tabs>
+        <w:ind w:left="3600" w:hanging="360"/>
+      </w:pPr>
+      <w:rPr>
+        <w:rFonts w:ascii="OpenSymbol" w:hAnsi="OpenSymbol" w:cs="OpenSymbol" w:hint="default"/>
+        <w:rFonts w:cs="OpenSymbol"/>
+      </w:rPr>
     </w:lvl>
   </w:abstractNum>
   <w:num w:numId="1">
@@ -3687,6 +4467,12 @@
   </w:num>
   <w:num w:numId="3">
     <w:abstractNumId w:val="3"/>
+  </w:num>
+  <w:num w:numId="4">
+    <w:abstractNumId w:val="4"/>
+  </w:num>
+  <w:num w:numId="5">
+    <w:abstractNumId w:val="5"/>
   </w:num>
 </w:numbering>
 </file>
@@ -3726,6 +4512,65 @@
       <w:sz w:val="24"/>
       <w:szCs w:val="24"/>
       <w:lang w:val="en-US" w:eastAsia="zh-CN" w:bidi="hi-IN"/>
+    </w:rPr>
+  </w:style>
+  <w:style w:type="paragraph" w:styleId="Heading2">
+    <w:name w:val="Heading 2"/>
+    <w:basedOn w:val="Heading"/>
+    <w:next w:val="TextBody"/>
+    <w:qFormat/>
+    <w:pPr>
+      <w:numPr>
+        <w:ilvl w:val="1"/>
+        <w:numId w:val="1"/>
+      </w:numPr>
+      <w:spacing w:before="200" w:after="120"/>
+      <w:outlineLvl w:val="1"/>
+    </w:pPr>
+    <w:rPr>
+      <w:b/>
+      <w:bCs/>
+      <w:sz w:val="32"/>
+      <w:szCs w:val="32"/>
+    </w:rPr>
+  </w:style>
+  <w:style w:type="paragraph" w:styleId="Heading3">
+    <w:name w:val="Heading 3"/>
+    <w:basedOn w:val="Heading"/>
+    <w:next w:val="TextBody"/>
+    <w:qFormat/>
+    <w:pPr>
+      <w:spacing w:before="140" w:after="120"/>
+      <w:outlineLvl w:val="2"/>
+    </w:pPr>
+    <w:rPr>
+      <w:rFonts w:ascii="Nimbus Roman" w:hAnsi="Nimbus Roman" w:eastAsia="Nimbus Sans" w:cs="Noto Sans Devanagari"/>
+      <w:b/>
+      <w:bCs/>
+      <w:sz w:val="28"/>
+      <w:szCs w:val="28"/>
+    </w:rPr>
+  </w:style>
+  <w:style w:type="paragraph" w:styleId="Heading4">
+    <w:name w:val="Heading 4"/>
+    <w:basedOn w:val="Heading"/>
+    <w:next w:val="TextBody"/>
+    <w:qFormat/>
+    <w:pPr>
+      <w:numPr>
+        <w:ilvl w:val="3"/>
+        <w:numId w:val="1"/>
+      </w:numPr>
+      <w:spacing w:before="120" w:after="120"/>
+      <w:outlineLvl w:val="3"/>
+    </w:pPr>
+    <w:rPr>
+      <w:b/>
+      <w:bCs/>
+      <w:i/>
+      <w:iCs/>
+      <w:sz w:val="27"/>
+      <w:szCs w:val="27"/>
     </w:rPr>
   </w:style>
   <w:style w:type="character" w:styleId="SourceText">
@@ -3873,9 +4718,10 @@
       <w:szCs w:val="32"/>
     </w:rPr>
   </w:style>
-  <w:style w:type="paragraph" w:styleId="ContentsHeading">
+  <w:style w:type="paragraph" w:styleId="TOAHeading">
     <w:name w:val="TOA Heading"/>
     <w:basedOn w:val="IndexHeading"/>
+    <w:qFormat/>
     <w:pPr>
       <w:suppressLineNumbers/>
       <w:ind w:left="0" w:hanging="0"/>

</xml_diff>

<commit_message>
gdb and ld linking difference added
</commit_message>
<xml_diff>
--- a/docs/LowLevelProgramming.docx
+++ b/docs/LowLevelProgramming.docx
@@ -1759,6 +1759,265 @@
         <w:t>cmp [rax], “a”</w:t>
         <w:tab/>
         <w:t>; OK</w:t>
+      </w:r>
+    </w:p>
+    <w:p>
+      <w:pPr>
+        <w:pStyle w:val="TextBody"/>
+        <w:spacing w:before="0" w:after="140"/>
+        <w:rPr/>
+      </w:pPr>
+      <w:r>
+        <w:rPr/>
+      </w:r>
+    </w:p>
+    <w:p>
+      <w:pPr>
+        <w:pStyle w:val="TextBody"/>
+        <w:numPr>
+          <w:ilvl w:val="0"/>
+          <w:numId w:val="6"/>
+        </w:numPr>
+        <w:spacing w:before="0" w:after="140"/>
+        <w:rPr/>
+      </w:pPr>
+      <w:r>
+        <w:rPr/>
+        <w:t>gcc vs ld for linking</w:t>
+      </w:r>
+    </w:p>
+    <w:p>
+      <w:pPr>
+        <w:pStyle w:val="TextBody"/>
+        <w:numPr>
+          <w:ilvl w:val="0"/>
+          <w:numId w:val="0"/>
+        </w:numPr>
+        <w:spacing w:before="0" w:after="140"/>
+        <w:ind w:left="720" w:hanging="0"/>
+        <w:rPr/>
+      </w:pPr>
+      <w:r>
+        <w:rPr/>
+        <w:t>gcc using “main” as entry point</w:t>
+      </w:r>
+    </w:p>
+    <w:p>
+      <w:pPr>
+        <w:pStyle w:val="TextBody"/>
+        <w:numPr>
+          <w:ilvl w:val="0"/>
+          <w:numId w:val="0"/>
+        </w:numPr>
+        <w:spacing w:before="0" w:after="140"/>
+        <w:ind w:left="720" w:hanging="0"/>
+        <w:rPr/>
+      </w:pPr>
+      <w:r>
+        <w:rPr/>
+        <w:t>ld using “_start” as entry point</w:t>
+      </w:r>
+    </w:p>
+    <w:p>
+      <w:pPr>
+        <w:pStyle w:val="TextBody"/>
+        <w:spacing w:before="0" w:after="140"/>
+        <w:rPr/>
+      </w:pPr>
+      <w:r>
+        <w:rPr/>
+        <w:tab/>
+      </w:r>
+    </w:p>
+    <w:p>
+      <w:pPr>
+        <w:pStyle w:val="TextBody"/>
+        <w:spacing w:before="0" w:after="140"/>
+        <w:rPr/>
+      </w:pPr>
+      <w:r>
+        <w:rPr/>
+        <w:tab/>
+        <w:t xml:space="preserve">gcc will generate sys_exit </w:t>
+      </w:r>
+      <w:r>
+        <w:rPr>
+          <w:rFonts w:eastAsia="Nimbus Sans" w:cs="Noto Sans Devanagari"/>
+          <w:color w:val="auto"/>
+          <w:kern w:val="2"/>
+          <w:sz w:val="24"/>
+          <w:szCs w:val="24"/>
+          <w:lang w:val="en-US" w:eastAsia="zh-CN" w:bidi="hi-IN"/>
+        </w:rPr>
+        <w:t>for the</w:t>
+      </w:r>
+      <w:r>
+        <w:rPr/>
+        <w:t xml:space="preserve"> assembly program (the binary size will be bigger)</w:t>
+      </w:r>
+    </w:p>
+    <w:p>
+      <w:pPr>
+        <w:pStyle w:val="TextBody"/>
+        <w:spacing w:before="0" w:after="140"/>
+        <w:rPr/>
+      </w:pPr>
+      <w:r>
+        <w:rPr/>
+        <w:tab/>
+        <w:t xml:space="preserve">In case of using ld, sys_exit must be at the end of the program, otherwise segfault will occor. </w:t>
+        <w:tab/>
+        <w:t xml:space="preserve">(RIP will use the next </w:t>
+      </w:r>
+      <w:r>
+        <w:rPr>
+          <w:rFonts w:eastAsia="Nimbus Sans" w:cs="Noto Sans Devanagari"/>
+          <w:color w:val="auto"/>
+          <w:kern w:val="2"/>
+          <w:sz w:val="24"/>
+          <w:szCs w:val="24"/>
+          <w:lang w:val="en-US" w:eastAsia="zh-CN" w:bidi="hi-IN"/>
+        </w:rPr>
+        <w:t xml:space="preserve">memory address and treats as an instruction, but it is usually a memory </w:t>
+        <w:tab/>
+        <w:t>garbage</w:t>
+      </w:r>
+      <w:r>
+        <w:rPr/>
+        <w:t>)</w:t>
+      </w:r>
+    </w:p>
+    <w:p>
+      <w:pPr>
+        <w:pStyle w:val="TextBody"/>
+        <w:spacing w:before="0" w:after="140"/>
+        <w:rPr/>
+      </w:pPr>
+      <w:r>
+        <w:rPr/>
+        <w:tab/>
+      </w:r>
+      <w:r>
+        <w:rPr/>
+        <w:t>gdb printout example without sys_exit:</w:t>
+      </w:r>
+    </w:p>
+    <w:p>
+      <w:pPr>
+        <w:pStyle w:val="TextBody"/>
+        <w:spacing w:before="0" w:after="140"/>
+        <w:rPr/>
+      </w:pPr>
+      <w:r>
+        <w:rPr/>
+        <w:tab/>
+        <w:tab/>
+      </w:r>
+      <w:r>
+        <w:rPr>
+          <w:highlight w:val="darkGreen"/>
+        </w:rPr>
+        <w:t>0x0000000000401020  e8 db ff ff ff  ? call   0x401000 &lt;function&gt;</w:t>
+      </w:r>
+    </w:p>
+    <w:p>
+      <w:pPr>
+        <w:pStyle w:val="TextBody"/>
+        <w:spacing w:before="0" w:after="140"/>
+        <w:rPr/>
+      </w:pPr>
+      <w:r>
+        <w:rPr/>
+        <w:tab/>
+        <w:tab/>
+        <w:t xml:space="preserve"> </w:t>
+      </w:r>
+      <w:r>
+        <w:rPr>
+          <w:highlight w:val="darkGreen"/>
+        </w:rPr>
+        <w:t>0x0000000000401025  b8 00 00 00 00  ? mov    eax,0x0</w:t>
+      </w:r>
+    </w:p>
+    <w:p>
+      <w:pPr>
+        <w:pStyle w:val="TextBody"/>
+        <w:spacing w:before="0" w:after="140"/>
+        <w:rPr/>
+      </w:pPr>
+      <w:r>
+        <w:rPr/>
+        <w:tab/>
+        <w:tab/>
+        <w:t xml:space="preserve"> </w:t>
+      </w:r>
+      <w:r>
+        <w:rPr>
+          <w:highlight w:val="darkGreen"/>
+        </w:rPr>
+        <w:t>0x000000000040102a  5d              ? pop    rbp</w:t>
+        <w:tab/>
+        <w:t xml:space="preserve">; </w:t>
+      </w:r>
+      <w:r>
+        <w:rPr>
+          <w:highlight w:val="darkGreen"/>
+        </w:rPr>
+        <w:t>last valid instruction</w:t>
+      </w:r>
+    </w:p>
+    <w:p>
+      <w:pPr>
+        <w:pStyle w:val="TextBody"/>
+        <w:spacing w:before="0" w:after="140"/>
+        <w:rPr/>
+      </w:pPr>
+      <w:r>
+        <w:rPr/>
+        <w:tab/>
+        <w:tab/>
+        <w:t xml:space="preserve"> </w:t>
+      </w:r>
+      <w:r>
+        <w:rPr>
+          <w:highlight w:val="red"/>
+        </w:rPr>
+        <w:t xml:space="preserve">0x000000000040102b  00 00           ? add    BYTE PTR [rax],al ; </w:t>
+      </w:r>
+      <w:r>
+        <w:rPr>
+          <w:highlight w:val="red"/>
+        </w:rPr>
+        <w:t>this is memory garbage</w:t>
+      </w:r>
+    </w:p>
+    <w:p>
+      <w:pPr>
+        <w:pStyle w:val="TextBody"/>
+        <w:spacing w:before="0" w:after="140"/>
+        <w:rPr/>
+      </w:pPr>
+      <w:r>
+        <w:rPr/>
+        <w:tab/>
+        <w:tab/>
+        <w:t xml:space="preserve"> </w:t>
+      </w:r>
+      <w:r>
+        <w:rPr>
+          <w:highlight w:val="red"/>
+        </w:rPr>
+        <w:t>0x000000000040102d  00 00           ? add    BYTE PTR [rax],al</w:t>
+      </w:r>
+    </w:p>
+    <w:p>
+      <w:pPr>
+        <w:pStyle w:val="TextBody"/>
+        <w:spacing w:before="0" w:after="140"/>
+        <w:rPr/>
+      </w:pPr>
+      <w:r>
+        <w:rPr/>
       </w:r>
     </w:p>
     <w:p>
@@ -3738,6 +3997,151 @@
         <w:t xml:space="preserve">                 .........       </w:t>
       </w:r>
     </w:p>
+    <w:p>
+      <w:pPr>
+        <w:pStyle w:val="TableContents"/>
+        <w:spacing w:before="0" w:after="140"/>
+        <w:rPr>
+          <w:b/>
+          <w:b/>
+          <w:bCs/>
+        </w:rPr>
+      </w:pPr>
+      <w:r>
+        <w:rPr/>
+      </w:r>
+    </w:p>
+    <w:p>
+      <w:pPr>
+        <w:pStyle w:val="TableContents"/>
+        <w:spacing w:before="0" w:after="140"/>
+        <w:rPr>
+          <w:b/>
+          <w:b/>
+          <w:bCs/>
+        </w:rPr>
+      </w:pPr>
+      <w:r>
+        <w:rPr/>
+      </w:r>
+    </w:p>
+    <w:p>
+      <w:pPr>
+        <w:pStyle w:val="TableContents"/>
+        <w:spacing w:before="0" w:after="140"/>
+        <w:rPr>
+          <w:b/>
+          <w:b/>
+          <w:bCs/>
+        </w:rPr>
+      </w:pPr>
+      <w:r>
+        <w:rPr/>
+      </w:r>
+    </w:p>
+    <w:p>
+      <w:pPr>
+        <w:pStyle w:val="TableContents"/>
+        <w:spacing w:before="0" w:after="140"/>
+        <w:rPr>
+          <w:b/>
+          <w:b/>
+          <w:bCs/>
+        </w:rPr>
+      </w:pPr>
+      <w:r>
+        <w:rPr>
+          <w:b/>
+          <w:bCs/>
+          <w:color w:val="auto"/>
+        </w:rPr>
+        <w:t>Functions</w:t>
+      </w:r>
+      <w:r>
+        <w:rPr>
+          <w:b w:val="false"/>
+          <w:bCs w:val="false"/>
+          <w:color w:val="auto"/>
+        </w:rPr>
+        <w:t>:</w:t>
+      </w:r>
+    </w:p>
+    <w:p>
+      <w:pPr>
+        <w:pStyle w:val="Normal"/>
+        <w:spacing w:lineRule="atLeast" w:line="285"/>
+        <w:rPr>
+          <w:b/>
+          <w:b/>
+          <w:bCs/>
+        </w:rPr>
+      </w:pPr>
+      <w:r>
+        <w:rPr>
+          <w:rFonts w:ascii="Droid Sans Mono;monospace;monospace;Droid Sans Fallback" w:hAnsi="Droid Sans Mono;monospace;monospace;Droid Sans Fallback"/>
+          <w:b w:val="false"/>
+          <w:color w:val="000000"/>
+          <w:sz w:val="21"/>
+          <w:highlight w:val="white"/>
+        </w:rPr>
+        <w:t>; call = push(RIP) + JMP</w:t>
+      </w:r>
+    </w:p>
+    <w:p>
+      <w:pPr>
+        <w:pStyle w:val="Normal"/>
+        <w:spacing w:lineRule="atLeast" w:line="285"/>
+        <w:rPr>
+          <w:b/>
+          <w:b/>
+          <w:bCs/>
+        </w:rPr>
+      </w:pPr>
+      <w:r>
+        <w:rPr>
+          <w:rFonts w:ascii="Droid Sans Mono;monospace;monospace;Droid Sans Fallback" w:hAnsi="Droid Sans Mono;monospace;monospace;Droid Sans Fallback"/>
+          <w:b w:val="false"/>
+          <w:color w:val="000000"/>
+          <w:sz w:val="21"/>
+          <w:highlight w:val="white"/>
+        </w:rPr>
+        <w:t>; ret = pop(RIP) + JMP</w:t>
+      </w:r>
+    </w:p>
+    <w:p>
+      <w:pPr>
+        <w:pStyle w:val="Normal"/>
+        <w:spacing w:lineRule="atLeast" w:line="285"/>
+        <w:rPr>
+          <w:b/>
+          <w:b/>
+          <w:bCs/>
+        </w:rPr>
+      </w:pPr>
+      <w:r>
+        <w:rPr>
+          <w:rFonts w:ascii="Droid Sans Mono;monospace;monospace;Droid Sans Fallback" w:hAnsi="Droid Sans Mono;monospace;monospace;Droid Sans Fallback"/>
+          <w:b w:val="false"/>
+          <w:color w:val="000000"/>
+          <w:sz w:val="21"/>
+          <w:highlight w:val="white"/>
+        </w:rPr>
+      </w:r>
+    </w:p>
+    <w:p>
+      <w:pPr>
+        <w:pStyle w:val="TableContents"/>
+        <w:spacing w:before="0" w:after="140"/>
+        <w:rPr>
+          <w:b/>
+          <w:b/>
+          <w:bCs/>
+        </w:rPr>
+      </w:pPr>
+      <w:r>
+        <w:rPr/>
+      </w:r>
+    </w:p>
     <w:sectPr>
       <w:type w:val="nextPage"/>
       <w:pgSz w:w="12240" w:h="15840"/>
@@ -4459,6 +4863,152 @@
       </w:rPr>
     </w:lvl>
   </w:abstractNum>
+  <w:abstractNum w:abstractNumId="6">
+    <w:lvl w:ilvl="0">
+      <w:start w:val="1"/>
+      <w:numFmt w:val="bullet"/>
+      <w:lvlText w:val=""/>
+      <w:lvlJc w:val="left"/>
+      <w:pPr>
+        <w:tabs>
+          <w:tab w:val="num" w:pos="720"/>
+        </w:tabs>
+        <w:ind w:left="720" w:hanging="360"/>
+      </w:pPr>
+      <w:rPr>
+        <w:rFonts w:ascii="Symbol" w:hAnsi="Symbol" w:cs="Symbol" w:hint="default"/>
+        <w:rFonts w:cs="OpenSymbol"/>
+      </w:rPr>
+    </w:lvl>
+    <w:lvl w:ilvl="1">
+      <w:start w:val="1"/>
+      <w:numFmt w:val="bullet"/>
+      <w:lvlText w:val="◦"/>
+      <w:lvlJc w:val="left"/>
+      <w:pPr>
+        <w:tabs>
+          <w:tab w:val="num" w:pos="1080"/>
+        </w:tabs>
+        <w:ind w:left="1080" w:hanging="360"/>
+      </w:pPr>
+      <w:rPr>
+        <w:rFonts w:ascii="OpenSymbol" w:hAnsi="OpenSymbol" w:cs="OpenSymbol" w:hint="default"/>
+        <w:rFonts w:cs="OpenSymbol"/>
+      </w:rPr>
+    </w:lvl>
+    <w:lvl w:ilvl="2">
+      <w:start w:val="1"/>
+      <w:numFmt w:val="bullet"/>
+      <w:lvlText w:val="▪"/>
+      <w:lvlJc w:val="left"/>
+      <w:pPr>
+        <w:tabs>
+          <w:tab w:val="num" w:pos="1440"/>
+        </w:tabs>
+        <w:ind w:left="1440" w:hanging="360"/>
+      </w:pPr>
+      <w:rPr>
+        <w:rFonts w:ascii="OpenSymbol" w:hAnsi="OpenSymbol" w:cs="OpenSymbol" w:hint="default"/>
+        <w:rFonts w:cs="OpenSymbol"/>
+      </w:rPr>
+    </w:lvl>
+    <w:lvl w:ilvl="3">
+      <w:start w:val="1"/>
+      <w:numFmt w:val="bullet"/>
+      <w:lvlText w:val=""/>
+      <w:lvlJc w:val="left"/>
+      <w:pPr>
+        <w:tabs>
+          <w:tab w:val="num" w:pos="1800"/>
+        </w:tabs>
+        <w:ind w:left="1800" w:hanging="360"/>
+      </w:pPr>
+      <w:rPr>
+        <w:rFonts w:ascii="Symbol" w:hAnsi="Symbol" w:cs="Symbol" w:hint="default"/>
+        <w:rFonts w:cs="OpenSymbol"/>
+      </w:rPr>
+    </w:lvl>
+    <w:lvl w:ilvl="4">
+      <w:start w:val="1"/>
+      <w:numFmt w:val="bullet"/>
+      <w:lvlText w:val="◦"/>
+      <w:lvlJc w:val="left"/>
+      <w:pPr>
+        <w:tabs>
+          <w:tab w:val="num" w:pos="2160"/>
+        </w:tabs>
+        <w:ind w:left="2160" w:hanging="360"/>
+      </w:pPr>
+      <w:rPr>
+        <w:rFonts w:ascii="OpenSymbol" w:hAnsi="OpenSymbol" w:cs="OpenSymbol" w:hint="default"/>
+        <w:rFonts w:cs="OpenSymbol"/>
+      </w:rPr>
+    </w:lvl>
+    <w:lvl w:ilvl="5">
+      <w:start w:val="1"/>
+      <w:numFmt w:val="bullet"/>
+      <w:lvlText w:val="▪"/>
+      <w:lvlJc w:val="left"/>
+      <w:pPr>
+        <w:tabs>
+          <w:tab w:val="num" w:pos="2520"/>
+        </w:tabs>
+        <w:ind w:left="2520" w:hanging="360"/>
+      </w:pPr>
+      <w:rPr>
+        <w:rFonts w:ascii="OpenSymbol" w:hAnsi="OpenSymbol" w:cs="OpenSymbol" w:hint="default"/>
+        <w:rFonts w:cs="OpenSymbol"/>
+      </w:rPr>
+    </w:lvl>
+    <w:lvl w:ilvl="6">
+      <w:start w:val="1"/>
+      <w:numFmt w:val="bullet"/>
+      <w:lvlText w:val=""/>
+      <w:lvlJc w:val="left"/>
+      <w:pPr>
+        <w:tabs>
+          <w:tab w:val="num" w:pos="2880"/>
+        </w:tabs>
+        <w:ind w:left="2880" w:hanging="360"/>
+      </w:pPr>
+      <w:rPr>
+        <w:rFonts w:ascii="Symbol" w:hAnsi="Symbol" w:cs="Symbol" w:hint="default"/>
+        <w:rFonts w:cs="OpenSymbol"/>
+      </w:rPr>
+    </w:lvl>
+    <w:lvl w:ilvl="7">
+      <w:start w:val="1"/>
+      <w:numFmt w:val="bullet"/>
+      <w:lvlText w:val="◦"/>
+      <w:lvlJc w:val="left"/>
+      <w:pPr>
+        <w:tabs>
+          <w:tab w:val="num" w:pos="3240"/>
+        </w:tabs>
+        <w:ind w:left="3240" w:hanging="360"/>
+      </w:pPr>
+      <w:rPr>
+        <w:rFonts w:ascii="OpenSymbol" w:hAnsi="OpenSymbol" w:cs="OpenSymbol" w:hint="default"/>
+        <w:rFonts w:cs="OpenSymbol"/>
+      </w:rPr>
+    </w:lvl>
+    <w:lvl w:ilvl="8">
+      <w:start w:val="1"/>
+      <w:numFmt w:val="bullet"/>
+      <w:lvlText w:val="▪"/>
+      <w:lvlJc w:val="left"/>
+      <w:pPr>
+        <w:tabs>
+          <w:tab w:val="num" w:pos="3600"/>
+        </w:tabs>
+        <w:ind w:left="3600" w:hanging="360"/>
+      </w:pPr>
+      <w:rPr>
+        <w:rFonts w:ascii="OpenSymbol" w:hAnsi="OpenSymbol" w:cs="OpenSymbol" w:hint="default"/>
+        <w:rFonts w:cs="OpenSymbol"/>
+      </w:rPr>
+    </w:lvl>
+  </w:abstractNum>
   <w:num w:numId="1">
     <w:abstractNumId w:val="1"/>
   </w:num>
@@ -4473,6 +5023,9 @@
   </w:num>
   <w:num w:numId="5">
     <w:abstractNumId w:val="5"/>
+  </w:num>
+  <w:num w:numId="6">
+    <w:abstractNumId w:val="6"/>
   </w:num>
 </w:numbering>
 </file>

</xml_diff>